<commit_message>
Preprocess and merge weather and demand_train
</commit_message>
<xml_diff>
--- a/AML assignment 2 report.docx
+++ b/AML assignment 2 report.docx
@@ -46,23 +46,7 @@
         </w:numPr>
       </w:pPr>
       <w:r>
-        <w:t xml:space="preserve">all </w:t>
-      </w:r>
-      <w:proofErr w:type="spellStart"/>
-      <w:r>
-        <w:t>weight_uom</w:t>
-      </w:r>
-      <w:proofErr w:type="spellEnd"/>
-      <w:r>
-        <w:t xml:space="preserve"> values are in pounds (or </w:t>
-      </w:r>
-      <w:proofErr w:type="spellStart"/>
-      <w:r>
-        <w:t>NaN</w:t>
-      </w:r>
-      <w:proofErr w:type="spellEnd"/>
-      <w:r>
-        <w:t>)</w:t>
+        <w:t>all weight_uom values are in pounds (or NaN)</w:t>
       </w:r>
     </w:p>
     <w:p>
@@ -93,6 +77,60 @@
           <w:numId w:val="3"/>
         </w:numPr>
       </w:pPr>
+      <w:r>
+        <w:t xml:space="preserve">The train data is from </w:t>
+      </w:r>
+      <w:r>
+        <w:t>2018-12-31 21:15:00</w:t>
+      </w:r>
+      <w:r>
+        <w:t xml:space="preserve"> to </w:t>
+      </w:r>
+      <w:r>
+        <w:t>2021-10-11 06:05:00</w:t>
+      </w:r>
+    </w:p>
+    <w:p>
+      <w:pPr>
+        <w:pStyle w:val="Lijstalinea"/>
+        <w:numPr>
+          <w:ilvl w:val="0"/>
+          <w:numId w:val="3"/>
+        </w:numPr>
+      </w:pPr>
+      <w:r>
+        <w:t xml:space="preserve">The validation data is from </w:t>
+      </w:r>
+      <w:r>
+        <w:t>2021-10-11 06:08:00</w:t>
+      </w:r>
+      <w:r>
+        <w:t xml:space="preserve"> to </w:t>
+      </w:r>
+      <w:r>
+        <w:t>2021-12-13 17:59:00</w:t>
+      </w:r>
+      <w:r>
+        <w:t>.</w:t>
+      </w:r>
+    </w:p>
+    <w:p>
+      <w:pPr>
+        <w:pStyle w:val="Lijstalinea"/>
+        <w:numPr>
+          <w:ilvl w:val="1"/>
+          <w:numId w:val="3"/>
+        </w:numPr>
+      </w:pPr>
+      <w:r>
+        <w:t>Therefore the validation data is only winter period, so expect lower temperatures</w:t>
+      </w:r>
+      <w:r>
+        <w:t>! and therefore lower demand?</w:t>
+      </w:r>
+      <w:r>
+        <w:t xml:space="preserve"> Is the data representative?</w:t>
+      </w:r>
     </w:p>
     <w:p>
       <w:pPr>
@@ -317,7 +355,7 @@
         <w:rFonts w:ascii="Symbol" w:eastAsiaTheme="minorHAnsi" w:hAnsi="Symbol" w:cstheme="minorBidi" w:hint="default"/>
       </w:rPr>
     </w:lvl>
-    <w:lvl w:ilvl="1" w:tplc="04130003" w:tentative="1">
+    <w:lvl w:ilvl="1" w:tplc="04130003">
       <w:start w:val="1"/>
       <w:numFmt w:val="bullet"/>
       <w:lvlText w:val="o"/>

</xml_diff>

<commit_message>
Merge weather and demand to nearest date
</commit_message>
<xml_diff>
--- a/AML assignment 2 report.docx
+++ b/AML assignment 2 report.docx
@@ -63,6 +63,77 @@
     </w:p>
     <w:p>
       <w:pPr>
+        <w:pStyle w:val="Lijstalinea"/>
+        <w:numPr>
+          <w:ilvl w:val="0"/>
+          <w:numId w:val="2"/>
+        </w:numPr>
+      </w:pPr>
+      <w:r>
+        <w:t>During loading, the dock door opens, so the indoor temperature gets mixed with the outdoor temperature.</w:t>
+      </w:r>
+    </w:p>
+    <w:p>
+      <w:pPr>
+        <w:keepNext/>
+        <w:keepLines/>
+        <w:spacing w:before="40" w:after="0"/>
+        <w:outlineLvl w:val="1"/>
+        <w:rPr>
+          <w:rFonts w:asciiTheme="majorHAnsi" w:eastAsiaTheme="majorEastAsia" w:hAnsiTheme="majorHAnsi" w:cstheme="majorBidi"/>
+          <w:color w:val="2F5496" w:themeColor="accent1" w:themeShade="BF"/>
+          <w:sz w:val="26"/>
+          <w:szCs w:val="26"/>
+        </w:rPr>
+      </w:pPr>
+      <w:r>
+        <w:rPr>
+          <w:rFonts w:asciiTheme="majorHAnsi" w:eastAsiaTheme="majorEastAsia" w:hAnsiTheme="majorHAnsi" w:cstheme="majorBidi"/>
+          <w:color w:val="2F5496" w:themeColor="accent1" w:themeShade="BF"/>
+          <w:sz w:val="26"/>
+          <w:szCs w:val="26"/>
+        </w:rPr>
+        <w:t>weather.csv</w:t>
+      </w:r>
+    </w:p>
+    <w:p>
+      <w:pPr>
+        <w:numPr>
+          <w:ilvl w:val="0"/>
+          <w:numId w:val="3"/>
+        </w:numPr>
+        <w:contextualSpacing/>
+      </w:pPr>
+      <w:r>
+        <w:t xml:space="preserve">Contain datetime, temperature and humidity. </w:t>
+      </w:r>
+    </w:p>
+    <w:p>
+      <w:pPr>
+        <w:numPr>
+          <w:ilvl w:val="0"/>
+          <w:numId w:val="3"/>
+        </w:numPr>
+        <w:contextualSpacing/>
+      </w:pPr>
+      <w:r>
+        <w:t>Weather is being measured only once every five minutes!!</w:t>
+      </w:r>
+    </w:p>
+    <w:p>
+      <w:pPr>
+        <w:numPr>
+          <w:ilvl w:val="0"/>
+          <w:numId w:val="3"/>
+        </w:numPr>
+        <w:contextualSpacing/>
+      </w:pPr>
+      <w:r>
+        <w:t>Connect datetime of demand_kW with weather.</w:t>
+      </w:r>
+    </w:p>
+    <w:p>
+      <w:pPr>
         <w:pStyle w:val="Kop2"/>
       </w:pPr>
       <w:r>
@@ -78,7 +149,13 @@
         </w:numPr>
       </w:pPr>
       <w:r>
-        <w:t xml:space="preserve">The train data is from </w:t>
+        <w:t xml:space="preserve">The train data </w:t>
+      </w:r>
+      <w:r>
+        <w:t>ranges</w:t>
+      </w:r>
+      <w:r>
+        <w:t xml:space="preserve"> from </w:t>
       </w:r>
       <w:r>
         <w:t>2018-12-31 21:15:00</w:t>
@@ -88,6 +165,9 @@
       </w:r>
       <w:r>
         <w:t>2021-10-11 06:05:00</w:t>
+      </w:r>
+      <w:r>
+        <w:t>.</w:t>
       </w:r>
     </w:p>
     <w:p>
@@ -99,7 +179,13 @@
         </w:numPr>
       </w:pPr>
       <w:r>
-        <w:t xml:space="preserve">The validation data is from </w:t>
+        <w:t xml:space="preserve">The validation data </w:t>
+      </w:r>
+      <w:r>
+        <w:t>ranges</w:t>
+      </w:r>
+      <w:r>
+        <w:t xml:space="preserve"> from </w:t>
       </w:r>
       <w:r>
         <w:t>2021-10-11 06:08:00</w:t>
@@ -134,20 +220,398 @@
     </w:p>
     <w:p>
       <w:pPr>
-        <w:pStyle w:val="Kop2"/>
-      </w:pPr>
-      <w:r>
-        <w:t>weather.csv</w:t>
-      </w:r>
-    </w:p>
-    <w:p>
-      <w:pPr>
         <w:pStyle w:val="Lijstalinea"/>
         <w:numPr>
           <w:ilvl w:val="0"/>
           <w:numId w:val="3"/>
         </w:numPr>
       </w:pPr>
+      <w:r>
+        <w:t xml:space="preserve">I found that the datetime objects in column ‘datetime_local’ are not sorted in order. For some reason time goes back 1 hour at </w:t>
+      </w:r>
+      <w:r>
+        <w:t>2021-11-07 01:59:00</w:t>
+      </w:r>
+      <w:r>
+        <w:t xml:space="preserve"> (see table below). This influence the use of </w:t>
+      </w:r>
+      <w:r>
+        <w:t>pd.merge_asof</w:t>
+      </w:r>
+      <w:r>
+        <w:t>() which I use to merge the weather with the demand, since not all demand datetimes are represented in the weather file and therefore, I pick the nearest weather.</w:t>
+      </w:r>
+    </w:p>
+    <w:tbl>
+      <w:tblPr>
+        <w:tblStyle w:val="Lichtelijst"/>
+        <w:tblW w:w="0" w:type="auto"/>
+        <w:tblInd w:w="416" w:type="dxa"/>
+        <w:tblLayout w:type="fixed"/>
+        <w:tblLook w:val="04A0" w:firstRow="1" w:lastRow="0" w:firstColumn="1" w:lastColumn="0" w:noHBand="0" w:noVBand="1"/>
+      </w:tblPr>
+      <w:tblGrid>
+        <w:gridCol w:w="1417"/>
+        <w:gridCol w:w="2437"/>
+      </w:tblGrid>
+      <w:tr>
+        <w:trPr>
+          <w:cnfStyle w:val="100000000000" w:firstRow="1" w:lastRow="0" w:firstColumn="0" w:lastColumn="0" w:oddVBand="0" w:evenVBand="0" w:oddHBand="0" w:evenHBand="0" w:firstRowFirstColumn="0" w:firstRowLastColumn="0" w:lastRowFirstColumn="0" w:lastRowLastColumn="0"/>
+        </w:trPr>
+        <w:tc>
+          <w:tcPr>
+            <w:cnfStyle w:val="001000000000" w:firstRow="0" w:lastRow="0" w:firstColumn="1" w:lastColumn="0" w:oddVBand="0" w:evenVBand="0" w:oddHBand="0" w:evenHBand="0" w:firstRowFirstColumn="0" w:firstRowLastColumn="0" w:lastRowFirstColumn="0" w:lastRowLastColumn="0"/>
+            <w:tcW w:w="1417" w:type="dxa"/>
+            <w:hideMark/>
+          </w:tcPr>
+          <w:p>
+            <w:pPr>
+              <w:spacing w:after="0" w:line="240" w:lineRule="auto"/>
+              <w:ind w:left="22"/>
+              <w:rPr>
+                <w:rFonts w:ascii="Segoe UI" w:eastAsia="Times New Roman" w:hAnsi="Segoe UI" w:cs="Segoe UI"/>
+                <w:b/>
+                <w:bCs/>
+                <w:kern w:val="0"/>
+                <w:sz w:val="21"/>
+                <w:szCs w:val="21"/>
+                <w:lang w:eastAsia="nl-NL"/>
+                <w14:ligatures w14:val="none"/>
+              </w:rPr>
+            </w:pPr>
+          </w:p>
+        </w:tc>
+        <w:tc>
+          <w:tcPr>
+            <w:tcW w:w="2437" w:type="dxa"/>
+            <w:hideMark/>
+          </w:tcPr>
+          <w:p>
+            <w:pPr>
+              <w:jc w:val="right"/>
+              <w:cnfStyle w:val="100000000000" w:firstRow="1" w:lastRow="0" w:firstColumn="0" w:lastColumn="0" w:oddVBand="0" w:evenVBand="0" w:oddHBand="0" w:evenHBand="0" w:firstRowFirstColumn="0" w:firstRowLastColumn="0" w:lastRowFirstColumn="0" w:lastRowLastColumn="0"/>
+              <w:rPr>
+                <w:rFonts w:ascii="Segoe UI" w:eastAsia="Times New Roman" w:hAnsi="Segoe UI" w:cs="Segoe UI"/>
+                <w:b w:val="0"/>
+                <w:bCs w:val="0"/>
+                <w:sz w:val="21"/>
+                <w:szCs w:val="21"/>
+                <w:lang w:val="nl-NL"/>
+              </w:rPr>
+            </w:pPr>
+            <w:r>
+              <w:rPr>
+                <w:rFonts w:ascii="Segoe UI" w:eastAsia="Times New Roman" w:hAnsi="Segoe UI" w:cs="Segoe UI"/>
+                <w:color w:val="auto"/>
+                <w:sz w:val="21"/>
+                <w:szCs w:val="21"/>
+                <w:lang w:val="nl-NL"/>
+              </w:rPr>
+              <w:t>datetime_local</w:t>
+            </w:r>
+          </w:p>
+        </w:tc>
+      </w:tr>
+      <w:tr>
+        <w:trPr>
+          <w:cnfStyle w:val="000000100000" w:firstRow="0" w:lastRow="0" w:firstColumn="0" w:lastColumn="0" w:oddVBand="0" w:evenVBand="0" w:oddHBand="1" w:evenHBand="0" w:firstRowFirstColumn="0" w:firstRowLastColumn="0" w:lastRowFirstColumn="0" w:lastRowLastColumn="0"/>
+        </w:trPr>
+        <w:tc>
+          <w:tcPr>
+            <w:cnfStyle w:val="001000000000" w:firstRow="0" w:lastRow="0" w:firstColumn="1" w:lastColumn="0" w:oddVBand="0" w:evenVBand="0" w:oddHBand="0" w:evenHBand="0" w:firstRowFirstColumn="0" w:firstRowLastColumn="0" w:lastRowFirstColumn="0" w:lastRowLastColumn="0"/>
+            <w:tcW w:w="1417" w:type="dxa"/>
+            <w:hideMark/>
+          </w:tcPr>
+          <w:p>
+            <w:pPr>
+              <w:jc w:val="right"/>
+              <w:rPr>
+                <w:rFonts w:ascii="Segoe UI" w:eastAsia="Times New Roman" w:hAnsi="Segoe UI" w:cs="Segoe UI"/>
+                <w:sz w:val="21"/>
+                <w:szCs w:val="21"/>
+                <w:lang w:val="nl-NL"/>
+              </w:rPr>
+            </w:pPr>
+            <w:r>
+              <w:rPr>
+                <w:rFonts w:ascii="Segoe UI" w:eastAsia="Times New Roman" w:hAnsi="Segoe UI" w:cs="Segoe UI"/>
+                <w:sz w:val="21"/>
+                <w:szCs w:val="21"/>
+                <w:lang w:val="nl-NL"/>
+              </w:rPr>
+              <w:t>312568</w:t>
+            </w:r>
+          </w:p>
+        </w:tc>
+        <w:tc>
+          <w:tcPr>
+            <w:tcW w:w="2437" w:type="dxa"/>
+            <w:hideMark/>
+          </w:tcPr>
+          <w:p>
+            <w:pPr>
+              <w:jc w:val="right"/>
+              <w:cnfStyle w:val="000000100000" w:firstRow="0" w:lastRow="0" w:firstColumn="0" w:lastColumn="0" w:oddVBand="0" w:evenVBand="0" w:oddHBand="1" w:evenHBand="0" w:firstRowFirstColumn="0" w:firstRowLastColumn="0" w:lastRowFirstColumn="0" w:lastRowLastColumn="0"/>
+              <w:rPr>
+                <w:rFonts w:ascii="Segoe UI" w:eastAsia="Times New Roman" w:hAnsi="Segoe UI" w:cs="Segoe UI"/>
+                <w:sz w:val="21"/>
+                <w:szCs w:val="21"/>
+                <w:lang w:val="nl-NL"/>
+              </w:rPr>
+            </w:pPr>
+            <w:r>
+              <w:rPr>
+                <w:rFonts w:ascii="Segoe UI" w:eastAsia="Times New Roman" w:hAnsi="Segoe UI" w:cs="Segoe UI"/>
+                <w:sz w:val="21"/>
+                <w:szCs w:val="21"/>
+                <w:lang w:val="nl-NL"/>
+              </w:rPr>
+              <w:t>2021-11-07 01:58:00</w:t>
+            </w:r>
+          </w:p>
+        </w:tc>
+      </w:tr>
+      <w:tr>
+        <w:tc>
+          <w:tcPr>
+            <w:cnfStyle w:val="001000000000" w:firstRow="0" w:lastRow="0" w:firstColumn="1" w:lastColumn="0" w:oddVBand="0" w:evenVBand="0" w:oddHBand="0" w:evenHBand="0" w:firstRowFirstColumn="0" w:firstRowLastColumn="0" w:lastRowFirstColumn="0" w:lastRowLastColumn="0"/>
+            <w:tcW w:w="1417" w:type="dxa"/>
+            <w:hideMark/>
+          </w:tcPr>
+          <w:p>
+            <w:pPr>
+              <w:jc w:val="right"/>
+              <w:rPr>
+                <w:rFonts w:ascii="Segoe UI" w:eastAsia="Times New Roman" w:hAnsi="Segoe UI" w:cs="Segoe UI"/>
+                <w:sz w:val="21"/>
+                <w:szCs w:val="21"/>
+                <w:lang w:val="nl-NL"/>
+              </w:rPr>
+            </w:pPr>
+            <w:r>
+              <w:rPr>
+                <w:rFonts w:ascii="Segoe UI" w:eastAsia="Times New Roman" w:hAnsi="Segoe UI" w:cs="Segoe UI"/>
+                <w:sz w:val="21"/>
+                <w:szCs w:val="21"/>
+                <w:lang w:val="nl-NL"/>
+              </w:rPr>
+              <w:t>312569</w:t>
+            </w:r>
+          </w:p>
+        </w:tc>
+        <w:tc>
+          <w:tcPr>
+            <w:tcW w:w="2437" w:type="dxa"/>
+            <w:hideMark/>
+          </w:tcPr>
+          <w:p>
+            <w:pPr>
+              <w:jc w:val="right"/>
+              <w:cnfStyle w:val="000000000000" w:firstRow="0" w:lastRow="0" w:firstColumn="0" w:lastColumn="0" w:oddVBand="0" w:evenVBand="0" w:oddHBand="0" w:evenHBand="0" w:firstRowFirstColumn="0" w:firstRowLastColumn="0" w:lastRowFirstColumn="0" w:lastRowLastColumn="0"/>
+              <w:rPr>
+                <w:rFonts w:ascii="Segoe UI" w:eastAsia="Times New Roman" w:hAnsi="Segoe UI" w:cs="Segoe UI"/>
+                <w:sz w:val="21"/>
+                <w:szCs w:val="21"/>
+                <w:lang w:val="nl-NL"/>
+              </w:rPr>
+            </w:pPr>
+            <w:r>
+              <w:rPr>
+                <w:rFonts w:ascii="Segoe UI" w:eastAsia="Times New Roman" w:hAnsi="Segoe UI" w:cs="Segoe UI"/>
+                <w:sz w:val="21"/>
+                <w:szCs w:val="21"/>
+                <w:lang w:val="nl-NL"/>
+              </w:rPr>
+              <w:t>2021-11-07 01:59:00</w:t>
+            </w:r>
+          </w:p>
+        </w:tc>
+      </w:tr>
+      <w:tr>
+        <w:trPr>
+          <w:cnfStyle w:val="000000100000" w:firstRow="0" w:lastRow="0" w:firstColumn="0" w:lastColumn="0" w:oddVBand="0" w:evenVBand="0" w:oddHBand="1" w:evenHBand="0" w:firstRowFirstColumn="0" w:firstRowLastColumn="0" w:lastRowFirstColumn="0" w:lastRowLastColumn="0"/>
+        </w:trPr>
+        <w:tc>
+          <w:tcPr>
+            <w:cnfStyle w:val="001000000000" w:firstRow="0" w:lastRow="0" w:firstColumn="1" w:lastColumn="0" w:oddVBand="0" w:evenVBand="0" w:oddHBand="0" w:evenHBand="0" w:firstRowFirstColumn="0" w:firstRowLastColumn="0" w:lastRowFirstColumn="0" w:lastRowLastColumn="0"/>
+            <w:tcW w:w="1417" w:type="dxa"/>
+            <w:hideMark/>
+          </w:tcPr>
+          <w:p>
+            <w:pPr>
+              <w:jc w:val="right"/>
+              <w:rPr>
+                <w:rFonts w:ascii="Segoe UI" w:eastAsia="Times New Roman" w:hAnsi="Segoe UI" w:cs="Segoe UI"/>
+                <w:sz w:val="21"/>
+                <w:szCs w:val="21"/>
+                <w:lang w:val="nl-NL"/>
+              </w:rPr>
+            </w:pPr>
+            <w:r>
+              <w:rPr>
+                <w:rFonts w:ascii="Segoe UI" w:eastAsia="Times New Roman" w:hAnsi="Segoe UI" w:cs="Segoe UI"/>
+                <w:sz w:val="21"/>
+                <w:szCs w:val="21"/>
+                <w:lang w:val="nl-NL"/>
+              </w:rPr>
+              <w:t>312570</w:t>
+            </w:r>
+          </w:p>
+        </w:tc>
+        <w:tc>
+          <w:tcPr>
+            <w:tcW w:w="2437" w:type="dxa"/>
+            <w:hideMark/>
+          </w:tcPr>
+          <w:p>
+            <w:pPr>
+              <w:jc w:val="right"/>
+              <w:cnfStyle w:val="000000100000" w:firstRow="0" w:lastRow="0" w:firstColumn="0" w:lastColumn="0" w:oddVBand="0" w:evenVBand="0" w:oddHBand="1" w:evenHBand="0" w:firstRowFirstColumn="0" w:firstRowLastColumn="0" w:lastRowFirstColumn="0" w:lastRowLastColumn="0"/>
+              <w:rPr>
+                <w:rFonts w:ascii="Segoe UI" w:eastAsia="Times New Roman" w:hAnsi="Segoe UI" w:cs="Segoe UI"/>
+                <w:sz w:val="21"/>
+                <w:szCs w:val="21"/>
+                <w:lang w:val="nl-NL"/>
+              </w:rPr>
+            </w:pPr>
+            <w:r>
+              <w:rPr>
+                <w:rFonts w:ascii="Segoe UI" w:eastAsia="Times New Roman" w:hAnsi="Segoe UI" w:cs="Segoe UI"/>
+                <w:sz w:val="21"/>
+                <w:szCs w:val="21"/>
+                <w:lang w:val="nl-NL"/>
+              </w:rPr>
+              <w:t>2021-11-07 01:00:00</w:t>
+            </w:r>
+          </w:p>
+        </w:tc>
+      </w:tr>
+      <w:tr>
+        <w:tc>
+          <w:tcPr>
+            <w:cnfStyle w:val="001000000000" w:firstRow="0" w:lastRow="0" w:firstColumn="1" w:lastColumn="0" w:oddVBand="0" w:evenVBand="0" w:oddHBand="0" w:evenHBand="0" w:firstRowFirstColumn="0" w:firstRowLastColumn="0" w:lastRowFirstColumn="0" w:lastRowLastColumn="0"/>
+            <w:tcW w:w="1417" w:type="dxa"/>
+            <w:hideMark/>
+          </w:tcPr>
+          <w:p>
+            <w:pPr>
+              <w:jc w:val="right"/>
+              <w:rPr>
+                <w:rFonts w:ascii="Segoe UI" w:eastAsia="Times New Roman" w:hAnsi="Segoe UI" w:cs="Segoe UI"/>
+                <w:sz w:val="21"/>
+                <w:szCs w:val="21"/>
+                <w:lang w:val="nl-NL"/>
+              </w:rPr>
+            </w:pPr>
+            <w:r>
+              <w:rPr>
+                <w:rFonts w:ascii="Segoe UI" w:eastAsia="Times New Roman" w:hAnsi="Segoe UI" w:cs="Segoe UI"/>
+                <w:sz w:val="21"/>
+                <w:szCs w:val="21"/>
+                <w:lang w:val="nl-NL"/>
+              </w:rPr>
+              <w:t>312571</w:t>
+            </w:r>
+          </w:p>
+        </w:tc>
+        <w:tc>
+          <w:tcPr>
+            <w:tcW w:w="2437" w:type="dxa"/>
+            <w:hideMark/>
+          </w:tcPr>
+          <w:p>
+            <w:pPr>
+              <w:jc w:val="right"/>
+              <w:cnfStyle w:val="000000000000" w:firstRow="0" w:lastRow="0" w:firstColumn="0" w:lastColumn="0" w:oddVBand="0" w:evenVBand="0" w:oddHBand="0" w:evenHBand="0" w:firstRowFirstColumn="0" w:firstRowLastColumn="0" w:lastRowFirstColumn="0" w:lastRowLastColumn="0"/>
+              <w:rPr>
+                <w:rFonts w:ascii="Segoe UI" w:eastAsia="Times New Roman" w:hAnsi="Segoe UI" w:cs="Segoe UI"/>
+                <w:sz w:val="21"/>
+                <w:szCs w:val="21"/>
+                <w:lang w:val="nl-NL"/>
+              </w:rPr>
+            </w:pPr>
+            <w:r>
+              <w:rPr>
+                <w:rFonts w:ascii="Segoe UI" w:eastAsia="Times New Roman" w:hAnsi="Segoe UI" w:cs="Segoe UI"/>
+                <w:sz w:val="21"/>
+                <w:szCs w:val="21"/>
+                <w:lang w:val="nl-NL"/>
+              </w:rPr>
+              <w:t>2021-11-07 01:01:00</w:t>
+            </w:r>
+          </w:p>
+        </w:tc>
+      </w:tr>
+      <w:tr>
+        <w:trPr>
+          <w:cnfStyle w:val="000000100000" w:firstRow="0" w:lastRow="0" w:firstColumn="0" w:lastColumn="0" w:oddVBand="0" w:evenVBand="0" w:oddHBand="1" w:evenHBand="0" w:firstRowFirstColumn="0" w:firstRowLastColumn="0" w:lastRowFirstColumn="0" w:lastRowLastColumn="0"/>
+        </w:trPr>
+        <w:tc>
+          <w:tcPr>
+            <w:cnfStyle w:val="001000000000" w:firstRow="0" w:lastRow="0" w:firstColumn="1" w:lastColumn="0" w:oddVBand="0" w:evenVBand="0" w:oddHBand="0" w:evenHBand="0" w:firstRowFirstColumn="0" w:firstRowLastColumn="0" w:lastRowFirstColumn="0" w:lastRowLastColumn="0"/>
+            <w:tcW w:w="1417" w:type="dxa"/>
+            <w:hideMark/>
+          </w:tcPr>
+          <w:p>
+            <w:pPr>
+              <w:jc w:val="right"/>
+              <w:rPr>
+                <w:rFonts w:ascii="Segoe UI" w:eastAsia="Times New Roman" w:hAnsi="Segoe UI" w:cs="Segoe UI"/>
+                <w:sz w:val="21"/>
+                <w:szCs w:val="21"/>
+                <w:lang w:val="nl-NL"/>
+              </w:rPr>
+            </w:pPr>
+            <w:r>
+              <w:rPr>
+                <w:rFonts w:ascii="Segoe UI" w:eastAsia="Times New Roman" w:hAnsi="Segoe UI" w:cs="Segoe UI"/>
+                <w:sz w:val="21"/>
+                <w:szCs w:val="21"/>
+                <w:lang w:val="nl-NL"/>
+              </w:rPr>
+              <w:t>312572</w:t>
+            </w:r>
+          </w:p>
+        </w:tc>
+        <w:tc>
+          <w:tcPr>
+            <w:tcW w:w="2437" w:type="dxa"/>
+            <w:hideMark/>
+          </w:tcPr>
+          <w:p>
+            <w:pPr>
+              <w:jc w:val="right"/>
+              <w:cnfStyle w:val="000000100000" w:firstRow="0" w:lastRow="0" w:firstColumn="0" w:lastColumn="0" w:oddVBand="0" w:evenVBand="0" w:oddHBand="1" w:evenHBand="0" w:firstRowFirstColumn="0" w:firstRowLastColumn="0" w:lastRowFirstColumn="0" w:lastRowLastColumn="0"/>
+              <w:rPr>
+                <w:rFonts w:ascii="Segoe UI" w:eastAsia="Times New Roman" w:hAnsi="Segoe UI" w:cs="Segoe UI"/>
+                <w:sz w:val="21"/>
+                <w:szCs w:val="21"/>
+                <w:lang w:val="nl-NL"/>
+              </w:rPr>
+            </w:pPr>
+            <w:r>
+              <w:rPr>
+                <w:rFonts w:ascii="Segoe UI" w:eastAsia="Times New Roman" w:hAnsi="Segoe UI" w:cs="Segoe UI"/>
+                <w:sz w:val="21"/>
+                <w:szCs w:val="21"/>
+                <w:lang w:val="nl-NL"/>
+              </w:rPr>
+              <w:t>2021-11-07 01:02:00</w:t>
+            </w:r>
+          </w:p>
+        </w:tc>
+      </w:tr>
+    </w:tbl>
+    <w:p>
+      <w:pPr>
+        <w:ind w:left="360"/>
+        <w:rPr>
+          <w:rFonts w:asciiTheme="majorHAnsi" w:eastAsiaTheme="majorEastAsia" w:hAnsiTheme="majorHAnsi" w:cstheme="majorBidi"/>
+          <w:color w:val="2F5496" w:themeColor="accent1" w:themeShade="BF"/>
+          <w:sz w:val="26"/>
+          <w:szCs w:val="26"/>
+        </w:rPr>
+      </w:pPr>
     </w:p>
     <w:p>
       <w:pPr>
@@ -155,6 +619,33 @@
       </w:pPr>
       <w:r>
         <w:t>Pallet_history_Gold_Spike.csv</w:t>
+      </w:r>
+    </w:p>
+    <w:p>
+      <w:pPr>
+        <w:numPr>
+          <w:ilvl w:val="0"/>
+          <w:numId w:val="3"/>
+        </w:numPr>
+        <w:contextualSpacing/>
+      </w:pPr>
+      <w:r>
+        <w:t xml:space="preserve"> </w:t>
+      </w:r>
+    </w:p>
+    <w:p/>
+    <w:p>
+      <w:r>
+        <w:t xml:space="preserve">After we connected df_demand with df_weather: </w:t>
+      </w:r>
+      <w:r>
+        <w:t>df_demand_train.describe()</w:t>
+      </w:r>
+      <w:r>
+        <w:t xml:space="preserve"> (see table below)</w:t>
+      </w:r>
+      <w:r>
+        <w:t xml:space="preserve">. </w:t>
       </w:r>
     </w:p>
     <w:p>
@@ -166,33 +657,7 @@
         </w:numPr>
       </w:pPr>
       <w:r>
-        <w:t xml:space="preserve"> </w:t>
-      </w:r>
-    </w:p>
-    <w:p>
-      <w:pPr>
-        <w:pStyle w:val="Kop1"/>
-      </w:pPr>
-      <w:r>
-        <w:t>Thinking process</w:t>
-      </w:r>
-    </w:p>
-    <w:p>
-      <w:r>
-        <w:t>First of all, I read through the assignment on Bright Space. Then, I scanned the data files that were provided.</w:t>
-      </w:r>
-    </w:p>
-    <w:p>
-      <w:r>
-        <w:t xml:space="preserve">After, scanning the demand_kWtrain_val.csv file, I realized that the only input is the datetime and the output is a </w:t>
-      </w:r>
-      <w:r>
-        <w:t>float of the demand in energy in kW.</w:t>
-      </w:r>
-    </w:p>
-    <w:p>
-      <w:r>
-        <w:t>This datetime input can be connected to multiple pieces of information, such as:</w:t>
+        <w:t xml:space="preserve">We see that demand_kW ranges from +- 300 to 3300 (a quite wide range), but most points range between 1500-2500. Pretty close to the mean, so you could say data is clustered around the mean. </w:t>
       </w:r>
     </w:p>
     <w:p>
@@ -204,7 +669,44 @@
         </w:numPr>
       </w:pPr>
       <w:r>
-        <w:t>the weather at that datetime (temperature, humidity)</w:t>
+        <w:t xml:space="preserve">Relative humidity ranges from 9% to 100% (is 100% even possible?), with 95% of points between 28% and </w:t>
+      </w:r>
+      <w:r>
+        <w:t>100%</w:t>
+      </w:r>
+      <w:r>
+        <w:t>.</w:t>
+      </w:r>
+      <w:r>
+        <w:t xml:space="preserve"> I expect there might be some errors in measuring relative humidity</w:t>
+      </w:r>
+      <w:r>
+        <w:t xml:space="preserve">, because there are </w:t>
+      </w:r>
+      <w:r>
+        <w:t>6991</w:t>
+      </w:r>
+      <w:r>
+        <w:t xml:space="preserve"> rows with 100% humidity</w:t>
+      </w:r>
+      <w:r>
+        <w:t xml:space="preserve"> and the second highest Relative Humidity is 97.05%, which is a big gap compared to the gaps between other measurements</w:t>
+      </w:r>
+      <w:r>
+        <w:t>!</w:t>
+      </w:r>
+      <w:r>
+        <w:t xml:space="preserve"> Should I </w:t>
+      </w:r>
+      <w:r>
+        <w:lastRenderedPageBreak/>
+        <w:t>remove these outliers?</w:t>
+      </w:r>
+      <w:r>
+        <w:t xml:space="preserve"> Perhaps this is due the fact that it was raining and the sensor got wet.</w:t>
+      </w:r>
+      <w:r>
+        <w:t xml:space="preserve"> I see that the Relative Humidity stays 100% for a couple of measurements in a row, on non-consecutive days. Which implies no technical error.</w:t>
       </w:r>
     </w:p>
     <w:p>
@@ -215,7 +717,1674 @@
           <w:numId w:val="3"/>
         </w:numPr>
       </w:pPr>
-    </w:p>
+      <w:r>
+        <w:t>Temperature also clusters around the mean pretty much.</w:t>
+      </w:r>
+    </w:p>
+    <w:tbl>
+      <w:tblPr>
+        <w:tblStyle w:val="Lichtelijst"/>
+        <w:tblW w:w="9209" w:type="dxa"/>
+        <w:tblBorders>
+          <w:top w:val="single" w:sz="4" w:space="0" w:color="7F7F7F" w:themeColor="text1" w:themeTint="80"/>
+          <w:left w:val="single" w:sz="4" w:space="0" w:color="7F7F7F" w:themeColor="text1" w:themeTint="80"/>
+          <w:bottom w:val="single" w:sz="4" w:space="0" w:color="7F7F7F" w:themeColor="text1" w:themeTint="80"/>
+          <w:right w:val="single" w:sz="4" w:space="0" w:color="7F7F7F" w:themeColor="text1" w:themeTint="80"/>
+          <w:insideH w:val="single" w:sz="4" w:space="0" w:color="7F7F7F" w:themeColor="text1" w:themeTint="80"/>
+          <w:insideV w:val="single" w:sz="4" w:space="0" w:color="7F7F7F" w:themeColor="text1" w:themeTint="80"/>
+        </w:tblBorders>
+        <w:tblLook w:val="04A0" w:firstRow="1" w:lastRow="0" w:firstColumn="1" w:lastColumn="0" w:noHBand="0" w:noVBand="1"/>
+      </w:tblPr>
+      <w:tblGrid>
+        <w:gridCol w:w="781"/>
+        <w:gridCol w:w="1620"/>
+        <w:gridCol w:w="2556"/>
+        <w:gridCol w:w="2409"/>
+        <w:gridCol w:w="1843"/>
+      </w:tblGrid>
+      <w:tr>
+        <w:trPr>
+          <w:cnfStyle w:val="100000000000" w:firstRow="1" w:lastRow="0" w:firstColumn="0" w:lastColumn="0" w:oddVBand="0" w:evenVBand="0" w:oddHBand="0" w:evenHBand="0" w:firstRowFirstColumn="0" w:firstRowLastColumn="0" w:lastRowFirstColumn="0" w:lastRowLastColumn="0"/>
+        </w:trPr>
+        <w:tc>
+          <w:tcPr>
+            <w:cnfStyle w:val="001000000000" w:firstRow="0" w:lastRow="0" w:firstColumn="1" w:lastColumn="0" w:oddVBand="0" w:evenVBand="0" w:oddHBand="0" w:evenHBand="0" w:firstRowFirstColumn="0" w:firstRowLastColumn="0" w:lastRowFirstColumn="0" w:lastRowLastColumn="0"/>
+            <w:tcW w:w="0" w:type="auto"/>
+            <w:hideMark/>
+          </w:tcPr>
+          <w:p>
+            <w:pPr>
+              <w:rPr>
+                <w:rFonts w:ascii="Times New Roman" w:eastAsia="Times New Roman" w:hAnsi="Times New Roman" w:cs="Times New Roman"/>
+                <w:sz w:val="24"/>
+                <w:szCs w:val="24"/>
+              </w:rPr>
+            </w:pPr>
+          </w:p>
+        </w:tc>
+        <w:tc>
+          <w:tcPr>
+            <w:tcW w:w="0" w:type="auto"/>
+            <w:hideMark/>
+          </w:tcPr>
+          <w:p>
+            <w:pPr>
+              <w:jc w:val="right"/>
+              <w:cnfStyle w:val="100000000000" w:firstRow="1" w:lastRow="0" w:firstColumn="0" w:lastColumn="0" w:oddVBand="0" w:evenVBand="0" w:oddHBand="0" w:evenHBand="0" w:firstRowFirstColumn="0" w:firstRowLastColumn="0" w:lastRowFirstColumn="0" w:lastRowLastColumn="0"/>
+              <w:rPr>
+                <w:rFonts w:ascii="Segoe UI" w:eastAsia="Times New Roman" w:hAnsi="Segoe UI" w:cs="Segoe UI"/>
+                <w:color w:val="auto"/>
+                <w:sz w:val="21"/>
+                <w:szCs w:val="21"/>
+                <w:lang w:val="nl-NL"/>
+              </w:rPr>
+            </w:pPr>
+            <w:r>
+              <w:rPr>
+                <w:rFonts w:ascii="Segoe UI" w:eastAsia="Times New Roman" w:hAnsi="Segoe UI" w:cs="Segoe UI"/>
+                <w:color w:val="auto"/>
+                <w:sz w:val="21"/>
+                <w:szCs w:val="21"/>
+                <w:lang w:val="nl-NL"/>
+              </w:rPr>
+              <w:t>demand_kW</w:t>
+            </w:r>
+          </w:p>
+        </w:tc>
+        <w:tc>
+          <w:tcPr>
+            <w:tcW w:w="2556" w:type="dxa"/>
+            <w:hideMark/>
+          </w:tcPr>
+          <w:p>
+            <w:pPr>
+              <w:jc w:val="right"/>
+              <w:cnfStyle w:val="100000000000" w:firstRow="1" w:lastRow="0" w:firstColumn="0" w:lastColumn="0" w:oddVBand="0" w:evenVBand="0" w:oddHBand="0" w:evenHBand="0" w:firstRowFirstColumn="0" w:firstRowLastColumn="0" w:lastRowFirstColumn="0" w:lastRowLastColumn="0"/>
+              <w:rPr>
+                <w:rFonts w:ascii="Segoe UI" w:eastAsia="Times New Roman" w:hAnsi="Segoe UI" w:cs="Segoe UI"/>
+                <w:color w:val="auto"/>
+                <w:sz w:val="21"/>
+                <w:szCs w:val="21"/>
+                <w:lang w:val="nl-NL"/>
+              </w:rPr>
+            </w:pPr>
+            <w:r>
+              <w:rPr>
+                <w:rFonts w:ascii="Segoe UI" w:eastAsia="Times New Roman" w:hAnsi="Segoe UI" w:cs="Segoe UI"/>
+                <w:color w:val="auto"/>
+                <w:sz w:val="21"/>
+                <w:szCs w:val="21"/>
+                <w:lang w:val="nl-NL"/>
+              </w:rPr>
+              <w:t>datetime</w:t>
+            </w:r>
+          </w:p>
+        </w:tc>
+        <w:tc>
+          <w:tcPr>
+            <w:tcW w:w="2409" w:type="dxa"/>
+            <w:hideMark/>
+          </w:tcPr>
+          <w:p>
+            <w:pPr>
+              <w:jc w:val="right"/>
+              <w:cnfStyle w:val="100000000000" w:firstRow="1" w:lastRow="0" w:firstColumn="0" w:lastColumn="0" w:oddVBand="0" w:evenVBand="0" w:oddHBand="0" w:evenHBand="0" w:firstRowFirstColumn="0" w:firstRowLastColumn="0" w:lastRowFirstColumn="0" w:lastRowLastColumn="0"/>
+              <w:rPr>
+                <w:rFonts w:ascii="Segoe UI" w:eastAsia="Times New Roman" w:hAnsi="Segoe UI" w:cs="Segoe UI"/>
+                <w:color w:val="auto"/>
+                <w:sz w:val="21"/>
+                <w:szCs w:val="21"/>
+                <w:lang w:val="nl-NL"/>
+              </w:rPr>
+            </w:pPr>
+            <w:r>
+              <w:rPr>
+                <w:rFonts w:ascii="Segoe UI" w:eastAsia="Times New Roman" w:hAnsi="Segoe UI" w:cs="Segoe UI"/>
+                <w:color w:val="auto"/>
+                <w:sz w:val="21"/>
+                <w:szCs w:val="21"/>
+                <w:lang w:val="nl-NL"/>
+              </w:rPr>
+              <w:t>Relative Humidity</w:t>
+            </w:r>
+          </w:p>
+        </w:tc>
+        <w:tc>
+          <w:tcPr>
+            <w:tcW w:w="1843" w:type="dxa"/>
+            <w:hideMark/>
+          </w:tcPr>
+          <w:p>
+            <w:pPr>
+              <w:jc w:val="right"/>
+              <w:cnfStyle w:val="100000000000" w:firstRow="1" w:lastRow="0" w:firstColumn="0" w:lastColumn="0" w:oddVBand="0" w:evenVBand="0" w:oddHBand="0" w:evenHBand="0" w:firstRowFirstColumn="0" w:firstRowLastColumn="0" w:lastRowFirstColumn="0" w:lastRowLastColumn="0"/>
+              <w:rPr>
+                <w:rFonts w:ascii="Segoe UI" w:eastAsia="Times New Roman" w:hAnsi="Segoe UI" w:cs="Segoe UI"/>
+                <w:color w:val="auto"/>
+                <w:sz w:val="21"/>
+                <w:szCs w:val="21"/>
+                <w:lang w:val="nl-NL"/>
+              </w:rPr>
+            </w:pPr>
+            <w:r>
+              <w:rPr>
+                <w:rFonts w:ascii="Segoe UI" w:eastAsia="Times New Roman" w:hAnsi="Segoe UI" w:cs="Segoe UI"/>
+                <w:color w:val="auto"/>
+                <w:sz w:val="21"/>
+                <w:szCs w:val="21"/>
+                <w:lang w:val="nl-NL"/>
+              </w:rPr>
+              <w:t>Temperature</w:t>
+            </w:r>
+          </w:p>
+        </w:tc>
+      </w:tr>
+      <w:tr>
+        <w:trPr>
+          <w:cnfStyle w:val="000000100000" w:firstRow="0" w:lastRow="0" w:firstColumn="0" w:lastColumn="0" w:oddVBand="0" w:evenVBand="0" w:oddHBand="1" w:evenHBand="0" w:firstRowFirstColumn="0" w:firstRowLastColumn="0" w:lastRowFirstColumn="0" w:lastRowLastColumn="0"/>
+        </w:trPr>
+        <w:tc>
+          <w:tcPr>
+            <w:cnfStyle w:val="001000000000" w:firstRow="0" w:lastRow="0" w:firstColumn="1" w:lastColumn="0" w:oddVBand="0" w:evenVBand="0" w:oddHBand="0" w:evenHBand="0" w:firstRowFirstColumn="0" w:firstRowLastColumn="0" w:lastRowFirstColumn="0" w:lastRowLastColumn="0"/>
+            <w:tcW w:w="0" w:type="auto"/>
+            <w:tcBorders>
+              <w:top w:val="none" w:sz="0" w:space="0" w:color="auto"/>
+              <w:left w:val="none" w:sz="0" w:space="0" w:color="auto"/>
+              <w:bottom w:val="none" w:sz="0" w:space="0" w:color="auto"/>
+            </w:tcBorders>
+            <w:hideMark/>
+          </w:tcPr>
+          <w:p>
+            <w:pPr>
+              <w:jc w:val="right"/>
+              <w:rPr>
+                <w:rFonts w:ascii="Segoe UI" w:eastAsia="Times New Roman" w:hAnsi="Segoe UI" w:cs="Segoe UI"/>
+                <w:sz w:val="21"/>
+                <w:szCs w:val="21"/>
+                <w:lang w:val="nl-NL"/>
+              </w:rPr>
+            </w:pPr>
+            <w:r>
+              <w:rPr>
+                <w:rFonts w:ascii="Segoe UI" w:eastAsia="Times New Roman" w:hAnsi="Segoe UI" w:cs="Segoe UI"/>
+                <w:sz w:val="21"/>
+                <w:szCs w:val="21"/>
+                <w:lang w:val="nl-NL"/>
+              </w:rPr>
+              <w:t>count</w:t>
+            </w:r>
+          </w:p>
+        </w:tc>
+        <w:tc>
+          <w:tcPr>
+            <w:tcW w:w="0" w:type="auto"/>
+            <w:tcBorders>
+              <w:top w:val="none" w:sz="0" w:space="0" w:color="auto"/>
+              <w:bottom w:val="none" w:sz="0" w:space="0" w:color="auto"/>
+            </w:tcBorders>
+            <w:hideMark/>
+          </w:tcPr>
+          <w:p>
+            <w:pPr>
+              <w:jc w:val="right"/>
+              <w:cnfStyle w:val="000000100000" w:firstRow="0" w:lastRow="0" w:firstColumn="0" w:lastColumn="0" w:oddVBand="0" w:evenVBand="0" w:oddHBand="1" w:evenHBand="0" w:firstRowFirstColumn="0" w:firstRowLastColumn="0" w:lastRowFirstColumn="0" w:lastRowLastColumn="0"/>
+              <w:rPr>
+                <w:rFonts w:ascii="Segoe UI" w:eastAsia="Times New Roman" w:hAnsi="Segoe UI" w:cs="Segoe UI"/>
+                <w:sz w:val="21"/>
+                <w:szCs w:val="21"/>
+                <w:lang w:val="nl-NL"/>
+              </w:rPr>
+            </w:pPr>
+            <w:r>
+              <w:rPr>
+                <w:rFonts w:ascii="Segoe UI" w:eastAsia="Times New Roman" w:hAnsi="Segoe UI" w:cs="Segoe UI"/>
+                <w:sz w:val="21"/>
+                <w:szCs w:val="21"/>
+                <w:lang w:val="nl-NL"/>
+              </w:rPr>
+              <w:t>117028.000000</w:t>
+            </w:r>
+          </w:p>
+        </w:tc>
+        <w:tc>
+          <w:tcPr>
+            <w:tcW w:w="2556" w:type="dxa"/>
+            <w:tcBorders>
+              <w:top w:val="none" w:sz="0" w:space="0" w:color="auto"/>
+              <w:bottom w:val="none" w:sz="0" w:space="0" w:color="auto"/>
+            </w:tcBorders>
+            <w:hideMark/>
+          </w:tcPr>
+          <w:p>
+            <w:pPr>
+              <w:jc w:val="right"/>
+              <w:cnfStyle w:val="000000100000" w:firstRow="0" w:lastRow="0" w:firstColumn="0" w:lastColumn="0" w:oddVBand="0" w:evenVBand="0" w:oddHBand="1" w:evenHBand="0" w:firstRowFirstColumn="0" w:firstRowLastColumn="0" w:lastRowFirstColumn="0" w:lastRowLastColumn="0"/>
+              <w:rPr>
+                <w:rFonts w:ascii="Segoe UI" w:eastAsia="Times New Roman" w:hAnsi="Segoe UI" w:cs="Segoe UI"/>
+                <w:sz w:val="21"/>
+                <w:szCs w:val="21"/>
+                <w:lang w:val="nl-NL"/>
+              </w:rPr>
+            </w:pPr>
+            <w:r>
+              <w:rPr>
+                <w:rFonts w:ascii="Segoe UI" w:eastAsia="Times New Roman" w:hAnsi="Segoe UI" w:cs="Segoe UI"/>
+                <w:sz w:val="21"/>
+                <w:szCs w:val="21"/>
+                <w:lang w:val="nl-NL"/>
+              </w:rPr>
+              <w:t>117028</w:t>
+            </w:r>
+          </w:p>
+        </w:tc>
+        <w:tc>
+          <w:tcPr>
+            <w:tcW w:w="2409" w:type="dxa"/>
+            <w:tcBorders>
+              <w:top w:val="none" w:sz="0" w:space="0" w:color="auto"/>
+              <w:bottom w:val="none" w:sz="0" w:space="0" w:color="auto"/>
+            </w:tcBorders>
+            <w:hideMark/>
+          </w:tcPr>
+          <w:p>
+            <w:pPr>
+              <w:jc w:val="right"/>
+              <w:cnfStyle w:val="000000100000" w:firstRow="0" w:lastRow="0" w:firstColumn="0" w:lastColumn="0" w:oddVBand="0" w:evenVBand="0" w:oddHBand="1" w:evenHBand="0" w:firstRowFirstColumn="0" w:firstRowLastColumn="0" w:lastRowFirstColumn="0" w:lastRowLastColumn="0"/>
+              <w:rPr>
+                <w:rFonts w:ascii="Segoe UI" w:eastAsia="Times New Roman" w:hAnsi="Segoe UI" w:cs="Segoe UI"/>
+                <w:sz w:val="21"/>
+                <w:szCs w:val="21"/>
+                <w:lang w:val="nl-NL"/>
+              </w:rPr>
+            </w:pPr>
+            <w:r>
+              <w:rPr>
+                <w:rFonts w:ascii="Segoe UI" w:eastAsia="Times New Roman" w:hAnsi="Segoe UI" w:cs="Segoe UI"/>
+                <w:sz w:val="21"/>
+                <w:szCs w:val="21"/>
+                <w:lang w:val="nl-NL"/>
+              </w:rPr>
+              <w:t>116241.000000</w:t>
+            </w:r>
+          </w:p>
+        </w:tc>
+        <w:tc>
+          <w:tcPr>
+            <w:tcW w:w="1843" w:type="dxa"/>
+            <w:tcBorders>
+              <w:top w:val="none" w:sz="0" w:space="0" w:color="auto"/>
+              <w:bottom w:val="none" w:sz="0" w:space="0" w:color="auto"/>
+              <w:right w:val="none" w:sz="0" w:space="0" w:color="auto"/>
+            </w:tcBorders>
+            <w:hideMark/>
+          </w:tcPr>
+          <w:p>
+            <w:pPr>
+              <w:jc w:val="right"/>
+              <w:cnfStyle w:val="000000100000" w:firstRow="0" w:lastRow="0" w:firstColumn="0" w:lastColumn="0" w:oddVBand="0" w:evenVBand="0" w:oddHBand="1" w:evenHBand="0" w:firstRowFirstColumn="0" w:firstRowLastColumn="0" w:lastRowFirstColumn="0" w:lastRowLastColumn="0"/>
+              <w:rPr>
+                <w:rFonts w:ascii="Segoe UI" w:eastAsia="Times New Roman" w:hAnsi="Segoe UI" w:cs="Segoe UI"/>
+                <w:sz w:val="21"/>
+                <w:szCs w:val="21"/>
+                <w:lang w:val="nl-NL"/>
+              </w:rPr>
+            </w:pPr>
+            <w:r>
+              <w:rPr>
+                <w:rFonts w:ascii="Segoe UI" w:eastAsia="Times New Roman" w:hAnsi="Segoe UI" w:cs="Segoe UI"/>
+                <w:sz w:val="21"/>
+                <w:szCs w:val="21"/>
+                <w:lang w:val="nl-NL"/>
+              </w:rPr>
+              <w:t>116877.000000</w:t>
+            </w:r>
+          </w:p>
+        </w:tc>
+      </w:tr>
+      <w:tr>
+        <w:tc>
+          <w:tcPr>
+            <w:cnfStyle w:val="001000000000" w:firstRow="0" w:lastRow="0" w:firstColumn="1" w:lastColumn="0" w:oddVBand="0" w:evenVBand="0" w:oddHBand="0" w:evenHBand="0" w:firstRowFirstColumn="0" w:firstRowLastColumn="0" w:lastRowFirstColumn="0" w:lastRowLastColumn="0"/>
+            <w:tcW w:w="0" w:type="auto"/>
+            <w:hideMark/>
+          </w:tcPr>
+          <w:p>
+            <w:pPr>
+              <w:jc w:val="right"/>
+              <w:rPr>
+                <w:rFonts w:ascii="Segoe UI" w:eastAsia="Times New Roman" w:hAnsi="Segoe UI" w:cs="Segoe UI"/>
+                <w:sz w:val="21"/>
+                <w:szCs w:val="21"/>
+                <w:lang w:val="nl-NL"/>
+              </w:rPr>
+            </w:pPr>
+            <w:r>
+              <w:rPr>
+                <w:rFonts w:ascii="Segoe UI" w:eastAsia="Times New Roman" w:hAnsi="Segoe UI" w:cs="Segoe UI"/>
+                <w:sz w:val="21"/>
+                <w:szCs w:val="21"/>
+                <w:lang w:val="nl-NL"/>
+              </w:rPr>
+              <w:t>mean</w:t>
+            </w:r>
+          </w:p>
+        </w:tc>
+        <w:tc>
+          <w:tcPr>
+            <w:tcW w:w="0" w:type="auto"/>
+            <w:hideMark/>
+          </w:tcPr>
+          <w:p>
+            <w:pPr>
+              <w:jc w:val="right"/>
+              <w:cnfStyle w:val="000000000000" w:firstRow="0" w:lastRow="0" w:firstColumn="0" w:lastColumn="0" w:oddVBand="0" w:evenVBand="0" w:oddHBand="0" w:evenHBand="0" w:firstRowFirstColumn="0" w:firstRowLastColumn="0" w:lastRowFirstColumn="0" w:lastRowLastColumn="0"/>
+              <w:rPr>
+                <w:rFonts w:ascii="Segoe UI" w:eastAsia="Times New Roman" w:hAnsi="Segoe UI" w:cs="Segoe UI"/>
+                <w:sz w:val="21"/>
+                <w:szCs w:val="21"/>
+                <w:lang w:val="nl-NL"/>
+              </w:rPr>
+            </w:pPr>
+            <w:r>
+              <w:rPr>
+                <w:rFonts w:ascii="Segoe UI" w:eastAsia="Times New Roman" w:hAnsi="Segoe UI" w:cs="Segoe UI"/>
+                <w:sz w:val="21"/>
+                <w:szCs w:val="21"/>
+                <w:lang w:val="nl-NL"/>
+              </w:rPr>
+              <w:t>2187.339130</w:t>
+            </w:r>
+          </w:p>
+        </w:tc>
+        <w:tc>
+          <w:tcPr>
+            <w:tcW w:w="2556" w:type="dxa"/>
+            <w:hideMark/>
+          </w:tcPr>
+          <w:p>
+            <w:pPr>
+              <w:jc w:val="right"/>
+              <w:cnfStyle w:val="000000000000" w:firstRow="0" w:lastRow="0" w:firstColumn="0" w:lastColumn="0" w:oddVBand="0" w:evenVBand="0" w:oddHBand="0" w:evenHBand="0" w:firstRowFirstColumn="0" w:firstRowLastColumn="0" w:lastRowFirstColumn="0" w:lastRowLastColumn="0"/>
+              <w:rPr>
+                <w:rFonts w:ascii="Segoe UI" w:eastAsia="Times New Roman" w:hAnsi="Segoe UI" w:cs="Segoe UI"/>
+                <w:sz w:val="21"/>
+                <w:szCs w:val="21"/>
+                <w:lang w:val="nl-NL"/>
+              </w:rPr>
+            </w:pPr>
+            <w:r>
+              <w:rPr>
+                <w:rFonts w:ascii="Segoe UI" w:eastAsia="Times New Roman" w:hAnsi="Segoe UI" w:cs="Segoe UI"/>
+                <w:sz w:val="21"/>
+                <w:szCs w:val="21"/>
+                <w:lang w:val="nl-NL"/>
+              </w:rPr>
+              <w:t>2020-08-23 12:07:18</w:t>
+            </w:r>
+          </w:p>
+        </w:tc>
+        <w:tc>
+          <w:tcPr>
+            <w:tcW w:w="2409" w:type="dxa"/>
+            <w:hideMark/>
+          </w:tcPr>
+          <w:p>
+            <w:pPr>
+              <w:jc w:val="right"/>
+              <w:cnfStyle w:val="000000000000" w:firstRow="0" w:lastRow="0" w:firstColumn="0" w:lastColumn="0" w:oddVBand="0" w:evenVBand="0" w:oddHBand="0" w:evenHBand="0" w:firstRowFirstColumn="0" w:firstRowLastColumn="0" w:lastRowFirstColumn="0" w:lastRowLastColumn="0"/>
+              <w:rPr>
+                <w:rFonts w:ascii="Segoe UI" w:eastAsia="Times New Roman" w:hAnsi="Segoe UI" w:cs="Segoe UI"/>
+                <w:sz w:val="21"/>
+                <w:szCs w:val="21"/>
+                <w:lang w:val="nl-NL"/>
+              </w:rPr>
+            </w:pPr>
+            <w:r>
+              <w:rPr>
+                <w:rFonts w:ascii="Segoe UI" w:eastAsia="Times New Roman" w:hAnsi="Segoe UI" w:cs="Segoe UI"/>
+                <w:sz w:val="21"/>
+                <w:szCs w:val="21"/>
+                <w:lang w:val="nl-NL"/>
+              </w:rPr>
+              <w:t>66.930375</w:t>
+            </w:r>
+          </w:p>
+        </w:tc>
+        <w:tc>
+          <w:tcPr>
+            <w:tcW w:w="1843" w:type="dxa"/>
+            <w:hideMark/>
+          </w:tcPr>
+          <w:p>
+            <w:pPr>
+              <w:jc w:val="right"/>
+              <w:cnfStyle w:val="000000000000" w:firstRow="0" w:lastRow="0" w:firstColumn="0" w:lastColumn="0" w:oddVBand="0" w:evenVBand="0" w:oddHBand="0" w:evenHBand="0" w:firstRowFirstColumn="0" w:firstRowLastColumn="0" w:lastRowFirstColumn="0" w:lastRowLastColumn="0"/>
+              <w:rPr>
+                <w:rFonts w:ascii="Segoe UI" w:eastAsia="Times New Roman" w:hAnsi="Segoe UI" w:cs="Segoe UI"/>
+                <w:sz w:val="21"/>
+                <w:szCs w:val="21"/>
+                <w:lang w:val="nl-NL"/>
+              </w:rPr>
+            </w:pPr>
+            <w:r>
+              <w:rPr>
+                <w:rFonts w:ascii="Segoe UI" w:eastAsia="Times New Roman" w:hAnsi="Segoe UI" w:cs="Segoe UI"/>
+                <w:sz w:val="21"/>
+                <w:szCs w:val="21"/>
+                <w:lang w:val="nl-NL"/>
+              </w:rPr>
+              <w:t>70.062610</w:t>
+            </w:r>
+          </w:p>
+        </w:tc>
+      </w:tr>
+      <w:tr>
+        <w:trPr>
+          <w:cnfStyle w:val="000000100000" w:firstRow="0" w:lastRow="0" w:firstColumn="0" w:lastColumn="0" w:oddVBand="0" w:evenVBand="0" w:oddHBand="1" w:evenHBand="0" w:firstRowFirstColumn="0" w:firstRowLastColumn="0" w:lastRowFirstColumn="0" w:lastRowLastColumn="0"/>
+        </w:trPr>
+        <w:tc>
+          <w:tcPr>
+            <w:cnfStyle w:val="001000000000" w:firstRow="0" w:lastRow="0" w:firstColumn="1" w:lastColumn="0" w:oddVBand="0" w:evenVBand="0" w:oddHBand="0" w:evenHBand="0" w:firstRowFirstColumn="0" w:firstRowLastColumn="0" w:lastRowFirstColumn="0" w:lastRowLastColumn="0"/>
+            <w:tcW w:w="0" w:type="auto"/>
+            <w:tcBorders>
+              <w:top w:val="none" w:sz="0" w:space="0" w:color="auto"/>
+              <w:left w:val="none" w:sz="0" w:space="0" w:color="auto"/>
+              <w:bottom w:val="none" w:sz="0" w:space="0" w:color="auto"/>
+            </w:tcBorders>
+            <w:hideMark/>
+          </w:tcPr>
+          <w:p>
+            <w:pPr>
+              <w:jc w:val="right"/>
+              <w:rPr>
+                <w:rFonts w:ascii="Segoe UI" w:eastAsia="Times New Roman" w:hAnsi="Segoe UI" w:cs="Segoe UI"/>
+                <w:sz w:val="21"/>
+                <w:szCs w:val="21"/>
+                <w:lang w:val="nl-NL"/>
+              </w:rPr>
+            </w:pPr>
+            <w:r>
+              <w:rPr>
+                <w:rFonts w:ascii="Segoe UI" w:eastAsia="Times New Roman" w:hAnsi="Segoe UI" w:cs="Segoe UI"/>
+                <w:sz w:val="21"/>
+                <w:szCs w:val="21"/>
+                <w:lang w:val="nl-NL"/>
+              </w:rPr>
+              <w:t>min</w:t>
+            </w:r>
+          </w:p>
+        </w:tc>
+        <w:tc>
+          <w:tcPr>
+            <w:tcW w:w="0" w:type="auto"/>
+            <w:tcBorders>
+              <w:top w:val="none" w:sz="0" w:space="0" w:color="auto"/>
+              <w:bottom w:val="none" w:sz="0" w:space="0" w:color="auto"/>
+            </w:tcBorders>
+            <w:hideMark/>
+          </w:tcPr>
+          <w:p>
+            <w:pPr>
+              <w:jc w:val="right"/>
+              <w:cnfStyle w:val="000000100000" w:firstRow="0" w:lastRow="0" w:firstColumn="0" w:lastColumn="0" w:oddVBand="0" w:evenVBand="0" w:oddHBand="1" w:evenHBand="0" w:firstRowFirstColumn="0" w:firstRowLastColumn="0" w:lastRowFirstColumn="0" w:lastRowLastColumn="0"/>
+              <w:rPr>
+                <w:rFonts w:ascii="Segoe UI" w:eastAsia="Times New Roman" w:hAnsi="Segoe UI" w:cs="Segoe UI"/>
+                <w:sz w:val="21"/>
+                <w:szCs w:val="21"/>
+                <w:lang w:val="nl-NL"/>
+              </w:rPr>
+            </w:pPr>
+            <w:r>
+              <w:rPr>
+                <w:rFonts w:ascii="Segoe UI" w:eastAsia="Times New Roman" w:hAnsi="Segoe UI" w:cs="Segoe UI"/>
+                <w:sz w:val="21"/>
+                <w:szCs w:val="21"/>
+                <w:lang w:val="nl-NL"/>
+              </w:rPr>
+              <w:t>294.851640</w:t>
+            </w:r>
+          </w:p>
+        </w:tc>
+        <w:tc>
+          <w:tcPr>
+            <w:tcW w:w="2556" w:type="dxa"/>
+            <w:tcBorders>
+              <w:top w:val="none" w:sz="0" w:space="0" w:color="auto"/>
+              <w:bottom w:val="none" w:sz="0" w:space="0" w:color="auto"/>
+            </w:tcBorders>
+            <w:hideMark/>
+          </w:tcPr>
+          <w:p>
+            <w:pPr>
+              <w:jc w:val="right"/>
+              <w:cnfStyle w:val="000000100000" w:firstRow="0" w:lastRow="0" w:firstColumn="0" w:lastColumn="0" w:oddVBand="0" w:evenVBand="0" w:oddHBand="1" w:evenHBand="0" w:firstRowFirstColumn="0" w:firstRowLastColumn="0" w:lastRowFirstColumn="0" w:lastRowLastColumn="0"/>
+              <w:rPr>
+                <w:rFonts w:ascii="Segoe UI" w:eastAsia="Times New Roman" w:hAnsi="Segoe UI" w:cs="Segoe UI"/>
+                <w:sz w:val="21"/>
+                <w:szCs w:val="21"/>
+                <w:lang w:val="nl-NL"/>
+              </w:rPr>
+            </w:pPr>
+            <w:r>
+              <w:rPr>
+                <w:rFonts w:ascii="Segoe UI" w:eastAsia="Times New Roman" w:hAnsi="Segoe UI" w:cs="Segoe UI"/>
+                <w:sz w:val="21"/>
+                <w:szCs w:val="21"/>
+                <w:lang w:val="nl-NL"/>
+              </w:rPr>
+              <w:t>2018-12-31 21:15:00</w:t>
+            </w:r>
+          </w:p>
+        </w:tc>
+        <w:tc>
+          <w:tcPr>
+            <w:tcW w:w="2409" w:type="dxa"/>
+            <w:tcBorders>
+              <w:top w:val="none" w:sz="0" w:space="0" w:color="auto"/>
+              <w:bottom w:val="none" w:sz="0" w:space="0" w:color="auto"/>
+            </w:tcBorders>
+            <w:hideMark/>
+          </w:tcPr>
+          <w:p>
+            <w:pPr>
+              <w:jc w:val="right"/>
+              <w:cnfStyle w:val="000000100000" w:firstRow="0" w:lastRow="0" w:firstColumn="0" w:lastColumn="0" w:oddVBand="0" w:evenVBand="0" w:oddHBand="1" w:evenHBand="0" w:firstRowFirstColumn="0" w:firstRowLastColumn="0" w:lastRowFirstColumn="0" w:lastRowLastColumn="0"/>
+              <w:rPr>
+                <w:rFonts w:ascii="Segoe UI" w:eastAsia="Times New Roman" w:hAnsi="Segoe UI" w:cs="Segoe UI"/>
+                <w:sz w:val="21"/>
+                <w:szCs w:val="21"/>
+                <w:lang w:val="nl-NL"/>
+              </w:rPr>
+            </w:pPr>
+            <w:r>
+              <w:rPr>
+                <w:rFonts w:ascii="Segoe UI" w:eastAsia="Times New Roman" w:hAnsi="Segoe UI" w:cs="Segoe UI"/>
+                <w:sz w:val="21"/>
+                <w:szCs w:val="21"/>
+                <w:lang w:val="nl-NL"/>
+              </w:rPr>
+              <w:t>9.430000</w:t>
+            </w:r>
+          </w:p>
+        </w:tc>
+        <w:tc>
+          <w:tcPr>
+            <w:tcW w:w="1843" w:type="dxa"/>
+            <w:tcBorders>
+              <w:top w:val="none" w:sz="0" w:space="0" w:color="auto"/>
+              <w:bottom w:val="none" w:sz="0" w:space="0" w:color="auto"/>
+              <w:right w:val="none" w:sz="0" w:space="0" w:color="auto"/>
+            </w:tcBorders>
+            <w:hideMark/>
+          </w:tcPr>
+          <w:p>
+            <w:pPr>
+              <w:jc w:val="right"/>
+              <w:cnfStyle w:val="000000100000" w:firstRow="0" w:lastRow="0" w:firstColumn="0" w:lastColumn="0" w:oddVBand="0" w:evenVBand="0" w:oddHBand="1" w:evenHBand="0" w:firstRowFirstColumn="0" w:firstRowLastColumn="0" w:lastRowFirstColumn="0" w:lastRowLastColumn="0"/>
+              <w:rPr>
+                <w:rFonts w:ascii="Segoe UI" w:eastAsia="Times New Roman" w:hAnsi="Segoe UI" w:cs="Segoe UI"/>
+                <w:sz w:val="21"/>
+                <w:szCs w:val="21"/>
+                <w:lang w:val="nl-NL"/>
+              </w:rPr>
+            </w:pPr>
+            <w:r>
+              <w:rPr>
+                <w:rFonts w:ascii="Segoe UI" w:eastAsia="Times New Roman" w:hAnsi="Segoe UI" w:cs="Segoe UI"/>
+                <w:sz w:val="21"/>
+                <w:szCs w:val="21"/>
+                <w:lang w:val="nl-NL"/>
+              </w:rPr>
+              <w:t>-2.200000</w:t>
+            </w:r>
+          </w:p>
+        </w:tc>
+      </w:tr>
+      <w:tr>
+        <w:tc>
+          <w:tcPr>
+            <w:cnfStyle w:val="001000000000" w:firstRow="0" w:lastRow="0" w:firstColumn="1" w:lastColumn="0" w:oddVBand="0" w:evenVBand="0" w:oddHBand="0" w:evenHBand="0" w:firstRowFirstColumn="0" w:firstRowLastColumn="0" w:lastRowFirstColumn="0" w:lastRowLastColumn="0"/>
+            <w:tcW w:w="0" w:type="auto"/>
+            <w:hideMark/>
+          </w:tcPr>
+          <w:p>
+            <w:pPr>
+              <w:jc w:val="right"/>
+              <w:rPr>
+                <w:rFonts w:ascii="Segoe UI" w:eastAsia="Times New Roman" w:hAnsi="Segoe UI" w:cs="Segoe UI"/>
+                <w:sz w:val="21"/>
+                <w:szCs w:val="21"/>
+                <w:lang w:val="nl-NL"/>
+              </w:rPr>
+            </w:pPr>
+            <w:r>
+              <w:rPr>
+                <w:rFonts w:ascii="Segoe UI" w:eastAsia="Times New Roman" w:hAnsi="Segoe UI" w:cs="Segoe UI"/>
+                <w:sz w:val="21"/>
+                <w:szCs w:val="21"/>
+                <w:lang w:val="nl-NL"/>
+              </w:rPr>
+              <w:t>25%</w:t>
+            </w:r>
+          </w:p>
+        </w:tc>
+        <w:tc>
+          <w:tcPr>
+            <w:tcW w:w="0" w:type="auto"/>
+            <w:hideMark/>
+          </w:tcPr>
+          <w:p>
+            <w:pPr>
+              <w:jc w:val="right"/>
+              <w:cnfStyle w:val="000000000000" w:firstRow="0" w:lastRow="0" w:firstColumn="0" w:lastColumn="0" w:oddVBand="0" w:evenVBand="0" w:oddHBand="0" w:evenHBand="0" w:firstRowFirstColumn="0" w:firstRowLastColumn="0" w:lastRowFirstColumn="0" w:lastRowLastColumn="0"/>
+              <w:rPr>
+                <w:rFonts w:ascii="Segoe UI" w:eastAsia="Times New Roman" w:hAnsi="Segoe UI" w:cs="Segoe UI"/>
+                <w:sz w:val="21"/>
+                <w:szCs w:val="21"/>
+                <w:lang w:val="nl-NL"/>
+              </w:rPr>
+            </w:pPr>
+            <w:r>
+              <w:rPr>
+                <w:rFonts w:ascii="Segoe UI" w:eastAsia="Times New Roman" w:hAnsi="Segoe UI" w:cs="Segoe UI"/>
+                <w:sz w:val="21"/>
+                <w:szCs w:val="21"/>
+                <w:lang w:val="nl-NL"/>
+              </w:rPr>
+              <w:t>1806.044864</w:t>
+            </w:r>
+          </w:p>
+        </w:tc>
+        <w:tc>
+          <w:tcPr>
+            <w:tcW w:w="2556" w:type="dxa"/>
+            <w:hideMark/>
+          </w:tcPr>
+          <w:p>
+            <w:pPr>
+              <w:jc w:val="right"/>
+              <w:cnfStyle w:val="000000000000" w:firstRow="0" w:lastRow="0" w:firstColumn="0" w:lastColumn="0" w:oddVBand="0" w:evenVBand="0" w:oddHBand="0" w:evenHBand="0" w:firstRowFirstColumn="0" w:firstRowLastColumn="0" w:lastRowFirstColumn="0" w:lastRowLastColumn="0"/>
+              <w:rPr>
+                <w:rFonts w:ascii="Segoe UI" w:eastAsia="Times New Roman" w:hAnsi="Segoe UI" w:cs="Segoe UI"/>
+                <w:sz w:val="21"/>
+                <w:szCs w:val="21"/>
+                <w:lang w:val="nl-NL"/>
+              </w:rPr>
+            </w:pPr>
+            <w:r>
+              <w:rPr>
+                <w:rFonts w:ascii="Segoe UI" w:eastAsia="Times New Roman" w:hAnsi="Segoe UI" w:cs="Segoe UI"/>
+                <w:sz w:val="21"/>
+                <w:szCs w:val="21"/>
+                <w:lang w:val="nl-NL"/>
+              </w:rPr>
+              <w:t>2019-11-05 10:41:15</w:t>
+            </w:r>
+          </w:p>
+        </w:tc>
+        <w:tc>
+          <w:tcPr>
+            <w:tcW w:w="2409" w:type="dxa"/>
+            <w:hideMark/>
+          </w:tcPr>
+          <w:p>
+            <w:pPr>
+              <w:jc w:val="right"/>
+              <w:cnfStyle w:val="000000000000" w:firstRow="0" w:lastRow="0" w:firstColumn="0" w:lastColumn="0" w:oddVBand="0" w:evenVBand="0" w:oddHBand="0" w:evenHBand="0" w:firstRowFirstColumn="0" w:firstRowLastColumn="0" w:lastRowFirstColumn="0" w:lastRowLastColumn="0"/>
+              <w:rPr>
+                <w:rFonts w:ascii="Segoe UI" w:eastAsia="Times New Roman" w:hAnsi="Segoe UI" w:cs="Segoe UI"/>
+                <w:sz w:val="21"/>
+                <w:szCs w:val="21"/>
+                <w:lang w:val="nl-NL"/>
+              </w:rPr>
+            </w:pPr>
+            <w:r>
+              <w:rPr>
+                <w:rFonts w:ascii="Segoe UI" w:eastAsia="Times New Roman" w:hAnsi="Segoe UI" w:cs="Segoe UI"/>
+                <w:sz w:val="21"/>
+                <w:szCs w:val="21"/>
+                <w:lang w:val="nl-NL"/>
+              </w:rPr>
+              <w:t>52.030000</w:t>
+            </w:r>
+          </w:p>
+        </w:tc>
+        <w:tc>
+          <w:tcPr>
+            <w:tcW w:w="1843" w:type="dxa"/>
+            <w:hideMark/>
+          </w:tcPr>
+          <w:p>
+            <w:pPr>
+              <w:jc w:val="right"/>
+              <w:cnfStyle w:val="000000000000" w:firstRow="0" w:lastRow="0" w:firstColumn="0" w:lastColumn="0" w:oddVBand="0" w:evenVBand="0" w:oddHBand="0" w:evenHBand="0" w:firstRowFirstColumn="0" w:firstRowLastColumn="0" w:lastRowFirstColumn="0" w:lastRowLastColumn="0"/>
+              <w:rPr>
+                <w:rFonts w:ascii="Segoe UI" w:eastAsia="Times New Roman" w:hAnsi="Segoe UI" w:cs="Segoe UI"/>
+                <w:sz w:val="21"/>
+                <w:szCs w:val="21"/>
+                <w:lang w:val="nl-NL"/>
+              </w:rPr>
+            </w:pPr>
+            <w:r>
+              <w:rPr>
+                <w:rFonts w:ascii="Segoe UI" w:eastAsia="Times New Roman" w:hAnsi="Segoe UI" w:cs="Segoe UI"/>
+                <w:sz w:val="21"/>
+                <w:szCs w:val="21"/>
+                <w:lang w:val="nl-NL"/>
+              </w:rPr>
+              <w:t>60.800000</w:t>
+            </w:r>
+          </w:p>
+        </w:tc>
+      </w:tr>
+      <w:tr>
+        <w:trPr>
+          <w:cnfStyle w:val="000000100000" w:firstRow="0" w:lastRow="0" w:firstColumn="0" w:lastColumn="0" w:oddVBand="0" w:evenVBand="0" w:oddHBand="1" w:evenHBand="0" w:firstRowFirstColumn="0" w:firstRowLastColumn="0" w:lastRowFirstColumn="0" w:lastRowLastColumn="0"/>
+        </w:trPr>
+        <w:tc>
+          <w:tcPr>
+            <w:cnfStyle w:val="001000000000" w:firstRow="0" w:lastRow="0" w:firstColumn="1" w:lastColumn="0" w:oddVBand="0" w:evenVBand="0" w:oddHBand="0" w:evenHBand="0" w:firstRowFirstColumn="0" w:firstRowLastColumn="0" w:lastRowFirstColumn="0" w:lastRowLastColumn="0"/>
+            <w:tcW w:w="0" w:type="auto"/>
+            <w:tcBorders>
+              <w:top w:val="none" w:sz="0" w:space="0" w:color="auto"/>
+              <w:left w:val="none" w:sz="0" w:space="0" w:color="auto"/>
+              <w:bottom w:val="none" w:sz="0" w:space="0" w:color="auto"/>
+            </w:tcBorders>
+            <w:hideMark/>
+          </w:tcPr>
+          <w:p>
+            <w:pPr>
+              <w:jc w:val="right"/>
+              <w:rPr>
+                <w:rFonts w:ascii="Segoe UI" w:eastAsia="Times New Roman" w:hAnsi="Segoe UI" w:cs="Segoe UI"/>
+                <w:sz w:val="21"/>
+                <w:szCs w:val="21"/>
+                <w:lang w:val="nl-NL"/>
+              </w:rPr>
+            </w:pPr>
+            <w:r>
+              <w:rPr>
+                <w:rFonts w:ascii="Segoe UI" w:eastAsia="Times New Roman" w:hAnsi="Segoe UI" w:cs="Segoe UI"/>
+                <w:sz w:val="21"/>
+                <w:szCs w:val="21"/>
+                <w:lang w:val="nl-NL"/>
+              </w:rPr>
+              <w:t>50%</w:t>
+            </w:r>
+          </w:p>
+        </w:tc>
+        <w:tc>
+          <w:tcPr>
+            <w:tcW w:w="0" w:type="auto"/>
+            <w:tcBorders>
+              <w:top w:val="none" w:sz="0" w:space="0" w:color="auto"/>
+              <w:bottom w:val="none" w:sz="0" w:space="0" w:color="auto"/>
+            </w:tcBorders>
+            <w:hideMark/>
+          </w:tcPr>
+          <w:p>
+            <w:pPr>
+              <w:jc w:val="right"/>
+              <w:cnfStyle w:val="000000100000" w:firstRow="0" w:lastRow="0" w:firstColumn="0" w:lastColumn="0" w:oddVBand="0" w:evenVBand="0" w:oddHBand="1" w:evenHBand="0" w:firstRowFirstColumn="0" w:firstRowLastColumn="0" w:lastRowFirstColumn="0" w:lastRowLastColumn="0"/>
+              <w:rPr>
+                <w:rFonts w:ascii="Segoe UI" w:eastAsia="Times New Roman" w:hAnsi="Segoe UI" w:cs="Segoe UI"/>
+                <w:sz w:val="21"/>
+                <w:szCs w:val="21"/>
+                <w:lang w:val="nl-NL"/>
+              </w:rPr>
+            </w:pPr>
+            <w:r>
+              <w:rPr>
+                <w:rFonts w:ascii="Segoe UI" w:eastAsia="Times New Roman" w:hAnsi="Segoe UI" w:cs="Segoe UI"/>
+                <w:sz w:val="21"/>
+                <w:szCs w:val="21"/>
+                <w:lang w:val="nl-NL"/>
+              </w:rPr>
+              <w:t>2252.156000</w:t>
+            </w:r>
+          </w:p>
+        </w:tc>
+        <w:tc>
+          <w:tcPr>
+            <w:tcW w:w="2556" w:type="dxa"/>
+            <w:tcBorders>
+              <w:top w:val="none" w:sz="0" w:space="0" w:color="auto"/>
+              <w:bottom w:val="none" w:sz="0" w:space="0" w:color="auto"/>
+            </w:tcBorders>
+            <w:hideMark/>
+          </w:tcPr>
+          <w:p>
+            <w:pPr>
+              <w:jc w:val="right"/>
+              <w:cnfStyle w:val="000000100000" w:firstRow="0" w:lastRow="0" w:firstColumn="0" w:lastColumn="0" w:oddVBand="0" w:evenVBand="0" w:oddHBand="1" w:evenHBand="0" w:firstRowFirstColumn="0" w:firstRowLastColumn="0" w:lastRowFirstColumn="0" w:lastRowLastColumn="0"/>
+              <w:rPr>
+                <w:rFonts w:ascii="Segoe UI" w:eastAsia="Times New Roman" w:hAnsi="Segoe UI" w:cs="Segoe UI"/>
+                <w:sz w:val="21"/>
+                <w:szCs w:val="21"/>
+                <w:lang w:val="nl-NL"/>
+              </w:rPr>
+            </w:pPr>
+            <w:r>
+              <w:rPr>
+                <w:rFonts w:ascii="Segoe UI" w:eastAsia="Times New Roman" w:hAnsi="Segoe UI" w:cs="Segoe UI"/>
+                <w:sz w:val="21"/>
+                <w:szCs w:val="21"/>
+                <w:lang w:val="nl-NL"/>
+              </w:rPr>
+              <w:t>2020-09-20 16:37:30</w:t>
+            </w:r>
+          </w:p>
+        </w:tc>
+        <w:tc>
+          <w:tcPr>
+            <w:tcW w:w="2409" w:type="dxa"/>
+            <w:tcBorders>
+              <w:top w:val="none" w:sz="0" w:space="0" w:color="auto"/>
+              <w:bottom w:val="none" w:sz="0" w:space="0" w:color="auto"/>
+            </w:tcBorders>
+            <w:hideMark/>
+          </w:tcPr>
+          <w:p>
+            <w:pPr>
+              <w:jc w:val="right"/>
+              <w:cnfStyle w:val="000000100000" w:firstRow="0" w:lastRow="0" w:firstColumn="0" w:lastColumn="0" w:oddVBand="0" w:evenVBand="0" w:oddHBand="1" w:evenHBand="0" w:firstRowFirstColumn="0" w:firstRowLastColumn="0" w:lastRowFirstColumn="0" w:lastRowLastColumn="0"/>
+              <w:rPr>
+                <w:rFonts w:ascii="Segoe UI" w:eastAsia="Times New Roman" w:hAnsi="Segoe UI" w:cs="Segoe UI"/>
+                <w:sz w:val="21"/>
+                <w:szCs w:val="21"/>
+                <w:lang w:val="nl-NL"/>
+              </w:rPr>
+            </w:pPr>
+            <w:r>
+              <w:rPr>
+                <w:rFonts w:ascii="Segoe UI" w:eastAsia="Times New Roman" w:hAnsi="Segoe UI" w:cs="Segoe UI"/>
+                <w:sz w:val="21"/>
+                <w:szCs w:val="21"/>
+                <w:lang w:val="nl-NL"/>
+              </w:rPr>
+              <w:t>68.340000</w:t>
+            </w:r>
+          </w:p>
+        </w:tc>
+        <w:tc>
+          <w:tcPr>
+            <w:tcW w:w="1843" w:type="dxa"/>
+            <w:tcBorders>
+              <w:top w:val="none" w:sz="0" w:space="0" w:color="auto"/>
+              <w:bottom w:val="none" w:sz="0" w:space="0" w:color="auto"/>
+              <w:right w:val="none" w:sz="0" w:space="0" w:color="auto"/>
+            </w:tcBorders>
+            <w:hideMark/>
+          </w:tcPr>
+          <w:p>
+            <w:pPr>
+              <w:jc w:val="right"/>
+              <w:cnfStyle w:val="000000100000" w:firstRow="0" w:lastRow="0" w:firstColumn="0" w:lastColumn="0" w:oddVBand="0" w:evenVBand="0" w:oddHBand="1" w:evenHBand="0" w:firstRowFirstColumn="0" w:firstRowLastColumn="0" w:lastRowFirstColumn="0" w:lastRowLastColumn="0"/>
+              <w:rPr>
+                <w:rFonts w:ascii="Segoe UI" w:eastAsia="Times New Roman" w:hAnsi="Segoe UI" w:cs="Segoe UI"/>
+                <w:sz w:val="21"/>
+                <w:szCs w:val="21"/>
+                <w:lang w:val="nl-NL"/>
+              </w:rPr>
+            </w:pPr>
+            <w:r>
+              <w:rPr>
+                <w:rFonts w:ascii="Segoe UI" w:eastAsia="Times New Roman" w:hAnsi="Segoe UI" w:cs="Segoe UI"/>
+                <w:sz w:val="21"/>
+                <w:szCs w:val="21"/>
+                <w:lang w:val="nl-NL"/>
+              </w:rPr>
+              <w:t>73.400000</w:t>
+            </w:r>
+          </w:p>
+        </w:tc>
+      </w:tr>
+      <w:tr>
+        <w:tc>
+          <w:tcPr>
+            <w:cnfStyle w:val="001000000000" w:firstRow="0" w:lastRow="0" w:firstColumn="1" w:lastColumn="0" w:oddVBand="0" w:evenVBand="0" w:oddHBand="0" w:evenHBand="0" w:firstRowFirstColumn="0" w:firstRowLastColumn="0" w:lastRowFirstColumn="0" w:lastRowLastColumn="0"/>
+            <w:tcW w:w="0" w:type="auto"/>
+            <w:hideMark/>
+          </w:tcPr>
+          <w:p>
+            <w:pPr>
+              <w:jc w:val="right"/>
+              <w:rPr>
+                <w:rFonts w:ascii="Segoe UI" w:eastAsia="Times New Roman" w:hAnsi="Segoe UI" w:cs="Segoe UI"/>
+                <w:sz w:val="21"/>
+                <w:szCs w:val="21"/>
+                <w:lang w:val="nl-NL"/>
+              </w:rPr>
+            </w:pPr>
+            <w:r>
+              <w:rPr>
+                <w:rFonts w:ascii="Segoe UI" w:eastAsia="Times New Roman" w:hAnsi="Segoe UI" w:cs="Segoe UI"/>
+                <w:sz w:val="21"/>
+                <w:szCs w:val="21"/>
+                <w:lang w:val="nl-NL"/>
+              </w:rPr>
+              <w:t>75%</w:t>
+            </w:r>
+          </w:p>
+        </w:tc>
+        <w:tc>
+          <w:tcPr>
+            <w:tcW w:w="0" w:type="auto"/>
+            <w:hideMark/>
+          </w:tcPr>
+          <w:p>
+            <w:pPr>
+              <w:jc w:val="right"/>
+              <w:cnfStyle w:val="000000000000" w:firstRow="0" w:lastRow="0" w:firstColumn="0" w:lastColumn="0" w:oddVBand="0" w:evenVBand="0" w:oddHBand="0" w:evenHBand="0" w:firstRowFirstColumn="0" w:firstRowLastColumn="0" w:lastRowFirstColumn="0" w:lastRowLastColumn="0"/>
+              <w:rPr>
+                <w:rFonts w:ascii="Segoe UI" w:eastAsia="Times New Roman" w:hAnsi="Segoe UI" w:cs="Segoe UI"/>
+                <w:sz w:val="21"/>
+                <w:szCs w:val="21"/>
+                <w:lang w:val="nl-NL"/>
+              </w:rPr>
+            </w:pPr>
+            <w:r>
+              <w:rPr>
+                <w:rFonts w:ascii="Segoe UI" w:eastAsia="Times New Roman" w:hAnsi="Segoe UI" w:cs="Segoe UI"/>
+                <w:sz w:val="21"/>
+                <w:szCs w:val="21"/>
+                <w:lang w:val="nl-NL"/>
+              </w:rPr>
+              <w:t>2572.752635</w:t>
+            </w:r>
+          </w:p>
+        </w:tc>
+        <w:tc>
+          <w:tcPr>
+            <w:tcW w:w="2556" w:type="dxa"/>
+            <w:hideMark/>
+          </w:tcPr>
+          <w:p>
+            <w:pPr>
+              <w:jc w:val="right"/>
+              <w:cnfStyle w:val="000000000000" w:firstRow="0" w:lastRow="0" w:firstColumn="0" w:lastColumn="0" w:oddVBand="0" w:evenVBand="0" w:oddHBand="0" w:evenHBand="0" w:firstRowFirstColumn="0" w:firstRowLastColumn="0" w:lastRowFirstColumn="0" w:lastRowLastColumn="0"/>
+              <w:rPr>
+                <w:rFonts w:ascii="Segoe UI" w:eastAsia="Times New Roman" w:hAnsi="Segoe UI" w:cs="Segoe UI"/>
+                <w:sz w:val="21"/>
+                <w:szCs w:val="21"/>
+                <w:lang w:val="nl-NL"/>
+              </w:rPr>
+            </w:pPr>
+            <w:r>
+              <w:rPr>
+                <w:rFonts w:ascii="Segoe UI" w:eastAsia="Times New Roman" w:hAnsi="Segoe UI" w:cs="Segoe UI"/>
+                <w:sz w:val="21"/>
+                <w:szCs w:val="21"/>
+                <w:lang w:val="nl-NL"/>
+              </w:rPr>
+              <w:t>2021-06-30 23:26:15</w:t>
+            </w:r>
+          </w:p>
+        </w:tc>
+        <w:tc>
+          <w:tcPr>
+            <w:tcW w:w="2409" w:type="dxa"/>
+            <w:hideMark/>
+          </w:tcPr>
+          <w:p>
+            <w:pPr>
+              <w:jc w:val="right"/>
+              <w:cnfStyle w:val="000000000000" w:firstRow="0" w:lastRow="0" w:firstColumn="0" w:lastColumn="0" w:oddVBand="0" w:evenVBand="0" w:oddHBand="0" w:evenHBand="0" w:firstRowFirstColumn="0" w:firstRowLastColumn="0" w:lastRowFirstColumn="0" w:lastRowLastColumn="0"/>
+              <w:rPr>
+                <w:rFonts w:ascii="Segoe UI" w:eastAsia="Times New Roman" w:hAnsi="Segoe UI" w:cs="Segoe UI"/>
+                <w:sz w:val="21"/>
+                <w:szCs w:val="21"/>
+                <w:lang w:val="nl-NL"/>
+              </w:rPr>
+            </w:pPr>
+            <w:r>
+              <w:rPr>
+                <w:rFonts w:ascii="Segoe UI" w:eastAsia="Times New Roman" w:hAnsi="Segoe UI" w:cs="Segoe UI"/>
+                <w:sz w:val="21"/>
+                <w:szCs w:val="21"/>
+                <w:lang w:val="nl-NL"/>
+              </w:rPr>
+              <w:t>83.130000</w:t>
+            </w:r>
+          </w:p>
+        </w:tc>
+        <w:tc>
+          <w:tcPr>
+            <w:tcW w:w="1843" w:type="dxa"/>
+            <w:hideMark/>
+          </w:tcPr>
+          <w:p>
+            <w:pPr>
+              <w:jc w:val="right"/>
+              <w:cnfStyle w:val="000000000000" w:firstRow="0" w:lastRow="0" w:firstColumn="0" w:lastColumn="0" w:oddVBand="0" w:evenVBand="0" w:oddHBand="0" w:evenHBand="0" w:firstRowFirstColumn="0" w:firstRowLastColumn="0" w:lastRowFirstColumn="0" w:lastRowLastColumn="0"/>
+              <w:rPr>
+                <w:rFonts w:ascii="Segoe UI" w:eastAsia="Times New Roman" w:hAnsi="Segoe UI" w:cs="Segoe UI"/>
+                <w:sz w:val="21"/>
+                <w:szCs w:val="21"/>
+                <w:lang w:val="nl-NL"/>
+              </w:rPr>
+            </w:pPr>
+            <w:r>
+              <w:rPr>
+                <w:rFonts w:ascii="Segoe UI" w:eastAsia="Times New Roman" w:hAnsi="Segoe UI" w:cs="Segoe UI"/>
+                <w:sz w:val="21"/>
+                <w:szCs w:val="21"/>
+                <w:lang w:val="nl-NL"/>
+              </w:rPr>
+              <w:t>82.400000</w:t>
+            </w:r>
+          </w:p>
+        </w:tc>
+      </w:tr>
+      <w:tr>
+        <w:trPr>
+          <w:cnfStyle w:val="000000100000" w:firstRow="0" w:lastRow="0" w:firstColumn="0" w:lastColumn="0" w:oddVBand="0" w:evenVBand="0" w:oddHBand="1" w:evenHBand="0" w:firstRowFirstColumn="0" w:firstRowLastColumn="0" w:lastRowFirstColumn="0" w:lastRowLastColumn="0"/>
+        </w:trPr>
+        <w:tc>
+          <w:tcPr>
+            <w:cnfStyle w:val="001000000000" w:firstRow="0" w:lastRow="0" w:firstColumn="1" w:lastColumn="0" w:oddVBand="0" w:evenVBand="0" w:oddHBand="0" w:evenHBand="0" w:firstRowFirstColumn="0" w:firstRowLastColumn="0" w:lastRowFirstColumn="0" w:lastRowLastColumn="0"/>
+            <w:tcW w:w="0" w:type="auto"/>
+            <w:tcBorders>
+              <w:top w:val="none" w:sz="0" w:space="0" w:color="auto"/>
+              <w:left w:val="none" w:sz="0" w:space="0" w:color="auto"/>
+              <w:bottom w:val="none" w:sz="0" w:space="0" w:color="auto"/>
+            </w:tcBorders>
+            <w:hideMark/>
+          </w:tcPr>
+          <w:p>
+            <w:pPr>
+              <w:jc w:val="right"/>
+              <w:rPr>
+                <w:rFonts w:ascii="Segoe UI" w:eastAsia="Times New Roman" w:hAnsi="Segoe UI" w:cs="Segoe UI"/>
+                <w:sz w:val="21"/>
+                <w:szCs w:val="21"/>
+                <w:lang w:val="nl-NL"/>
+              </w:rPr>
+            </w:pPr>
+            <w:r>
+              <w:rPr>
+                <w:rFonts w:ascii="Segoe UI" w:eastAsia="Times New Roman" w:hAnsi="Segoe UI" w:cs="Segoe UI"/>
+                <w:sz w:val="21"/>
+                <w:szCs w:val="21"/>
+                <w:lang w:val="nl-NL"/>
+              </w:rPr>
+              <w:t>max</w:t>
+            </w:r>
+          </w:p>
+        </w:tc>
+        <w:tc>
+          <w:tcPr>
+            <w:tcW w:w="0" w:type="auto"/>
+            <w:tcBorders>
+              <w:top w:val="none" w:sz="0" w:space="0" w:color="auto"/>
+              <w:bottom w:val="none" w:sz="0" w:space="0" w:color="auto"/>
+            </w:tcBorders>
+            <w:hideMark/>
+          </w:tcPr>
+          <w:p>
+            <w:pPr>
+              <w:jc w:val="right"/>
+              <w:cnfStyle w:val="000000100000" w:firstRow="0" w:lastRow="0" w:firstColumn="0" w:lastColumn="0" w:oddVBand="0" w:evenVBand="0" w:oddHBand="1" w:evenHBand="0" w:firstRowFirstColumn="0" w:firstRowLastColumn="0" w:lastRowFirstColumn="0" w:lastRowLastColumn="0"/>
+              <w:rPr>
+                <w:rFonts w:ascii="Segoe UI" w:eastAsia="Times New Roman" w:hAnsi="Segoe UI" w:cs="Segoe UI"/>
+                <w:sz w:val="21"/>
+                <w:szCs w:val="21"/>
+                <w:lang w:val="nl-NL"/>
+              </w:rPr>
+            </w:pPr>
+            <w:r>
+              <w:rPr>
+                <w:rFonts w:ascii="Segoe UI" w:eastAsia="Times New Roman" w:hAnsi="Segoe UI" w:cs="Segoe UI"/>
+                <w:sz w:val="21"/>
+                <w:szCs w:val="21"/>
+                <w:lang w:val="nl-NL"/>
+              </w:rPr>
+              <w:t>3294.331000</w:t>
+            </w:r>
+          </w:p>
+        </w:tc>
+        <w:tc>
+          <w:tcPr>
+            <w:tcW w:w="2556" w:type="dxa"/>
+            <w:tcBorders>
+              <w:top w:val="none" w:sz="0" w:space="0" w:color="auto"/>
+              <w:bottom w:val="none" w:sz="0" w:space="0" w:color="auto"/>
+            </w:tcBorders>
+            <w:hideMark/>
+          </w:tcPr>
+          <w:p>
+            <w:pPr>
+              <w:jc w:val="right"/>
+              <w:cnfStyle w:val="000000100000" w:firstRow="0" w:lastRow="0" w:firstColumn="0" w:lastColumn="0" w:oddVBand="0" w:evenVBand="0" w:oddHBand="1" w:evenHBand="0" w:firstRowFirstColumn="0" w:firstRowLastColumn="0" w:lastRowFirstColumn="0" w:lastRowLastColumn="0"/>
+              <w:rPr>
+                <w:rFonts w:ascii="Segoe UI" w:eastAsia="Times New Roman" w:hAnsi="Segoe UI" w:cs="Segoe UI"/>
+                <w:sz w:val="21"/>
+                <w:szCs w:val="21"/>
+                <w:lang w:val="nl-NL"/>
+              </w:rPr>
+            </w:pPr>
+            <w:r>
+              <w:rPr>
+                <w:rFonts w:ascii="Segoe UI" w:eastAsia="Times New Roman" w:hAnsi="Segoe UI" w:cs="Segoe UI"/>
+                <w:sz w:val="21"/>
+                <w:szCs w:val="21"/>
+                <w:lang w:val="nl-NL"/>
+              </w:rPr>
+              <w:t>2021-10-11 06:05:00</w:t>
+            </w:r>
+          </w:p>
+        </w:tc>
+        <w:tc>
+          <w:tcPr>
+            <w:tcW w:w="2409" w:type="dxa"/>
+            <w:tcBorders>
+              <w:top w:val="none" w:sz="0" w:space="0" w:color="auto"/>
+              <w:bottom w:val="none" w:sz="0" w:space="0" w:color="auto"/>
+            </w:tcBorders>
+            <w:hideMark/>
+          </w:tcPr>
+          <w:p>
+            <w:pPr>
+              <w:jc w:val="right"/>
+              <w:cnfStyle w:val="000000100000" w:firstRow="0" w:lastRow="0" w:firstColumn="0" w:lastColumn="0" w:oddVBand="0" w:evenVBand="0" w:oddHBand="1" w:evenHBand="0" w:firstRowFirstColumn="0" w:firstRowLastColumn="0" w:lastRowFirstColumn="0" w:lastRowLastColumn="0"/>
+              <w:rPr>
+                <w:rFonts w:ascii="Segoe UI" w:eastAsia="Times New Roman" w:hAnsi="Segoe UI" w:cs="Segoe UI"/>
+                <w:sz w:val="21"/>
+                <w:szCs w:val="21"/>
+                <w:lang w:val="nl-NL"/>
+              </w:rPr>
+            </w:pPr>
+            <w:r>
+              <w:rPr>
+                <w:rFonts w:ascii="Segoe UI" w:eastAsia="Times New Roman" w:hAnsi="Segoe UI" w:cs="Segoe UI"/>
+                <w:sz w:val="21"/>
+                <w:szCs w:val="21"/>
+                <w:lang w:val="nl-NL"/>
+              </w:rPr>
+              <w:t>100.000000</w:t>
+            </w:r>
+          </w:p>
+        </w:tc>
+        <w:tc>
+          <w:tcPr>
+            <w:tcW w:w="1843" w:type="dxa"/>
+            <w:tcBorders>
+              <w:top w:val="none" w:sz="0" w:space="0" w:color="auto"/>
+              <w:bottom w:val="none" w:sz="0" w:space="0" w:color="auto"/>
+              <w:right w:val="none" w:sz="0" w:space="0" w:color="auto"/>
+            </w:tcBorders>
+            <w:hideMark/>
+          </w:tcPr>
+          <w:p>
+            <w:pPr>
+              <w:jc w:val="right"/>
+              <w:cnfStyle w:val="000000100000" w:firstRow="0" w:lastRow="0" w:firstColumn="0" w:lastColumn="0" w:oddVBand="0" w:evenVBand="0" w:oddHBand="1" w:evenHBand="0" w:firstRowFirstColumn="0" w:firstRowLastColumn="0" w:lastRowFirstColumn="0" w:lastRowLastColumn="0"/>
+              <w:rPr>
+                <w:rFonts w:ascii="Segoe UI" w:eastAsia="Times New Roman" w:hAnsi="Segoe UI" w:cs="Segoe UI"/>
+                <w:sz w:val="21"/>
+                <w:szCs w:val="21"/>
+                <w:lang w:val="nl-NL"/>
+              </w:rPr>
+            </w:pPr>
+            <w:r>
+              <w:rPr>
+                <w:rFonts w:ascii="Segoe UI" w:eastAsia="Times New Roman" w:hAnsi="Segoe UI" w:cs="Segoe UI"/>
+                <w:sz w:val="21"/>
+                <w:szCs w:val="21"/>
+                <w:lang w:val="nl-NL"/>
+              </w:rPr>
+              <w:t>107.600000</w:t>
+            </w:r>
+          </w:p>
+        </w:tc>
+      </w:tr>
+      <w:tr>
+        <w:tc>
+          <w:tcPr>
+            <w:cnfStyle w:val="001000000000" w:firstRow="0" w:lastRow="0" w:firstColumn="1" w:lastColumn="0" w:oddVBand="0" w:evenVBand="0" w:oddHBand="0" w:evenHBand="0" w:firstRowFirstColumn="0" w:firstRowLastColumn="0" w:lastRowFirstColumn="0" w:lastRowLastColumn="0"/>
+            <w:tcW w:w="0" w:type="auto"/>
+            <w:hideMark/>
+          </w:tcPr>
+          <w:p>
+            <w:pPr>
+              <w:jc w:val="right"/>
+              <w:rPr>
+                <w:rFonts w:ascii="Segoe UI" w:eastAsia="Times New Roman" w:hAnsi="Segoe UI" w:cs="Segoe UI"/>
+                <w:sz w:val="21"/>
+                <w:szCs w:val="21"/>
+                <w:lang w:val="nl-NL"/>
+              </w:rPr>
+            </w:pPr>
+            <w:r>
+              <w:rPr>
+                <w:rFonts w:ascii="Segoe UI" w:eastAsia="Times New Roman" w:hAnsi="Segoe UI" w:cs="Segoe UI"/>
+                <w:sz w:val="21"/>
+                <w:szCs w:val="21"/>
+                <w:lang w:val="nl-NL"/>
+              </w:rPr>
+              <w:t>std</w:t>
+            </w:r>
+          </w:p>
+        </w:tc>
+        <w:tc>
+          <w:tcPr>
+            <w:tcW w:w="0" w:type="auto"/>
+            <w:hideMark/>
+          </w:tcPr>
+          <w:p>
+            <w:pPr>
+              <w:jc w:val="right"/>
+              <w:cnfStyle w:val="000000000000" w:firstRow="0" w:lastRow="0" w:firstColumn="0" w:lastColumn="0" w:oddVBand="0" w:evenVBand="0" w:oddHBand="0" w:evenHBand="0" w:firstRowFirstColumn="0" w:firstRowLastColumn="0" w:lastRowFirstColumn="0" w:lastRowLastColumn="0"/>
+              <w:rPr>
+                <w:rFonts w:ascii="Segoe UI" w:eastAsia="Times New Roman" w:hAnsi="Segoe UI" w:cs="Segoe UI"/>
+                <w:sz w:val="21"/>
+                <w:szCs w:val="21"/>
+                <w:lang w:val="nl-NL"/>
+              </w:rPr>
+            </w:pPr>
+            <w:r>
+              <w:rPr>
+                <w:rFonts w:ascii="Segoe UI" w:eastAsia="Times New Roman" w:hAnsi="Segoe UI" w:cs="Segoe UI"/>
+                <w:sz w:val="21"/>
+                <w:szCs w:val="21"/>
+                <w:lang w:val="nl-NL"/>
+              </w:rPr>
+              <w:t>483.618044</w:t>
+            </w:r>
+          </w:p>
+        </w:tc>
+        <w:tc>
+          <w:tcPr>
+            <w:tcW w:w="2556" w:type="dxa"/>
+            <w:hideMark/>
+          </w:tcPr>
+          <w:p>
+            <w:pPr>
+              <w:jc w:val="right"/>
+              <w:cnfStyle w:val="000000000000" w:firstRow="0" w:lastRow="0" w:firstColumn="0" w:lastColumn="0" w:oddVBand="0" w:evenVBand="0" w:oddHBand="0" w:evenHBand="0" w:firstRowFirstColumn="0" w:firstRowLastColumn="0" w:lastRowFirstColumn="0" w:lastRowLastColumn="0"/>
+              <w:rPr>
+                <w:rFonts w:ascii="Segoe UI" w:eastAsia="Times New Roman" w:hAnsi="Segoe UI" w:cs="Segoe UI"/>
+                <w:sz w:val="21"/>
+                <w:szCs w:val="21"/>
+                <w:lang w:val="nl-NL"/>
+              </w:rPr>
+            </w:pPr>
+            <w:r>
+              <w:rPr>
+                <w:rFonts w:ascii="Segoe UI" w:eastAsia="Times New Roman" w:hAnsi="Segoe UI" w:cs="Segoe UI"/>
+                <w:sz w:val="21"/>
+                <w:szCs w:val="21"/>
+                <w:lang w:val="nl-NL"/>
+              </w:rPr>
+              <w:t>NaN</w:t>
+            </w:r>
+          </w:p>
+        </w:tc>
+        <w:tc>
+          <w:tcPr>
+            <w:tcW w:w="2409" w:type="dxa"/>
+            <w:hideMark/>
+          </w:tcPr>
+          <w:p>
+            <w:pPr>
+              <w:jc w:val="right"/>
+              <w:cnfStyle w:val="000000000000" w:firstRow="0" w:lastRow="0" w:firstColumn="0" w:lastColumn="0" w:oddVBand="0" w:evenVBand="0" w:oddHBand="0" w:evenHBand="0" w:firstRowFirstColumn="0" w:firstRowLastColumn="0" w:lastRowFirstColumn="0" w:lastRowLastColumn="0"/>
+              <w:rPr>
+                <w:rFonts w:ascii="Segoe UI" w:eastAsia="Times New Roman" w:hAnsi="Segoe UI" w:cs="Segoe UI"/>
+                <w:sz w:val="21"/>
+                <w:szCs w:val="21"/>
+                <w:lang w:val="nl-NL"/>
+              </w:rPr>
+            </w:pPr>
+            <w:r>
+              <w:rPr>
+                <w:rFonts w:ascii="Segoe UI" w:eastAsia="Times New Roman" w:hAnsi="Segoe UI" w:cs="Segoe UI"/>
+                <w:sz w:val="21"/>
+                <w:szCs w:val="21"/>
+                <w:lang w:val="nl-NL"/>
+              </w:rPr>
+              <w:t>20.114604</w:t>
+            </w:r>
+          </w:p>
+        </w:tc>
+        <w:tc>
+          <w:tcPr>
+            <w:tcW w:w="1843" w:type="dxa"/>
+            <w:hideMark/>
+          </w:tcPr>
+          <w:p>
+            <w:pPr>
+              <w:jc w:val="right"/>
+              <w:cnfStyle w:val="000000000000" w:firstRow="0" w:lastRow="0" w:firstColumn="0" w:lastColumn="0" w:oddVBand="0" w:evenVBand="0" w:oddHBand="0" w:evenHBand="0" w:firstRowFirstColumn="0" w:firstRowLastColumn="0" w:lastRowFirstColumn="0" w:lastRowLastColumn="0"/>
+              <w:rPr>
+                <w:rFonts w:ascii="Segoe UI" w:eastAsia="Times New Roman" w:hAnsi="Segoe UI" w:cs="Segoe UI"/>
+                <w:sz w:val="21"/>
+                <w:szCs w:val="21"/>
+                <w:lang w:val="nl-NL"/>
+              </w:rPr>
+            </w:pPr>
+            <w:r>
+              <w:rPr>
+                <w:rFonts w:ascii="Segoe UI" w:eastAsia="Times New Roman" w:hAnsi="Segoe UI" w:cs="Segoe UI"/>
+                <w:sz w:val="21"/>
+                <w:szCs w:val="21"/>
+                <w:lang w:val="nl-NL"/>
+              </w:rPr>
+              <w:t>16.745439</w:t>
+            </w:r>
+          </w:p>
+        </w:tc>
+      </w:tr>
+    </w:tbl>
+    <w:p>
+      <w:pPr>
+        <w:rPr>
+          <w:rFonts w:asciiTheme="majorHAnsi" w:eastAsiaTheme="majorEastAsia" w:hAnsiTheme="majorHAnsi" w:cstheme="majorBidi"/>
+          <w:color w:val="2F5496" w:themeColor="accent1" w:themeShade="BF"/>
+          <w:sz w:val="36"/>
+          <w:szCs w:val="36"/>
+        </w:rPr>
+      </w:pPr>
+      <w:r>
+        <w:br w:type="page"/>
+      </w:r>
+    </w:p>
+    <w:p>
+      <w:pPr>
+        <w:pStyle w:val="Kop1"/>
+      </w:pPr>
+      <w:r>
+        <w:lastRenderedPageBreak/>
+        <w:t>Thinking process</w:t>
+      </w:r>
+    </w:p>
+    <w:p>
+      <w:r>
+        <w:t>First of all, I read through the assignment on Bright Space. Then, I scanned the data files that were provided.</w:t>
+      </w:r>
+    </w:p>
+    <w:p>
+      <w:r>
+        <w:t xml:space="preserve">After, scanning the demand_kWtrain_val.csv file, I realized that the only input is the datetime and the output is a </w:t>
+      </w:r>
+      <w:r>
+        <w:t>float of the demand in energy in kW.</w:t>
+      </w:r>
+    </w:p>
+    <w:p>
+      <w:r>
+        <w:t>This datetime input can be connected to multiple pieces of information, such as:</w:t>
+      </w:r>
+    </w:p>
+    <w:p>
+      <w:pPr>
+        <w:pStyle w:val="Lijstalinea"/>
+        <w:numPr>
+          <w:ilvl w:val="0"/>
+          <w:numId w:val="3"/>
+        </w:numPr>
+      </w:pPr>
+      <w:r>
+        <w:t>the weather at that datetime (temperature, humidity)</w:t>
+      </w:r>
+    </w:p>
+    <w:p>
+      <w:pPr>
+        <w:pStyle w:val="Lijstalinea"/>
+        <w:numPr>
+          <w:ilvl w:val="0"/>
+          <w:numId w:val="3"/>
+        </w:numPr>
+      </w:pPr>
+      <w:r>
+        <w:t>the outbound/inbound loads</w:t>
+      </w:r>
+    </w:p>
+    <w:p>
+      <w:pPr>
+        <w:pStyle w:val="Lijstalinea"/>
+        <w:numPr>
+          <w:ilvl w:val="0"/>
+          <w:numId w:val="3"/>
+        </w:numPr>
+      </w:pPr>
+    </w:p>
+    <w:p>
+      <w:pPr>
+        <w:pStyle w:val="Kop1"/>
+      </w:pPr>
+      <w:r>
+        <w:t>Problems</w:t>
+      </w:r>
+    </w:p>
+    <w:p>
+      <w:pPr>
+        <w:pStyle w:val="Lijstalinea"/>
+        <w:numPr>
+          <w:ilvl w:val="0"/>
+          <w:numId w:val="4"/>
+        </w:numPr>
+      </w:pPr>
+      <w:r>
+        <w:t xml:space="preserve">What if a datetime in </w:t>
+      </w:r>
+      <w:r>
+        <w:t>demand_</w:t>
+      </w:r>
+      <w:r>
+        <w:t>valition</w:t>
+      </w:r>
+      <w:r>
+        <w:t xml:space="preserve"> is not in weather.csv? Should we take the temperature of nearby datetime? Or perhaps last years temperature?</w:t>
+      </w:r>
+      <w:r>
+        <w:t xml:space="preserve"> Or the average temperature for that hour?</w:t>
+      </w:r>
+      <w:r>
+        <w:t xml:space="preserve"> I would say, pick the nearest temperature, since that is more </w:t>
+      </w:r>
+      <w:r>
+        <w:t>representative for</w:t>
+      </w:r>
+      <w:r>
+        <w:t xml:space="preserve"> the real temperature than last year’s.</w:t>
+      </w:r>
+    </w:p>
+    <w:p>
+      <w:pPr>
+        <w:pStyle w:val="Lijstalinea"/>
+        <w:numPr>
+          <w:ilvl w:val="0"/>
+          <w:numId w:val="4"/>
+        </w:numPr>
+      </w:pPr>
+      <w:r>
+        <w:t xml:space="preserve">Do we drop the </w:t>
+      </w:r>
+    </w:p>
+    <w:p>
+      <w:pPr>
+        <w:rPr>
+          <w:rFonts w:asciiTheme="majorHAnsi" w:eastAsiaTheme="majorEastAsia" w:hAnsiTheme="majorHAnsi" w:cstheme="majorBidi"/>
+          <w:color w:val="2F5496" w:themeColor="accent1" w:themeShade="BF"/>
+          <w:sz w:val="36"/>
+          <w:szCs w:val="36"/>
+        </w:rPr>
+      </w:pPr>
+      <w:r>
+        <w:br w:type="page"/>
+      </w:r>
+    </w:p>
+    <w:p>
+      <w:pPr>
+        <w:pStyle w:val="Kop1"/>
+      </w:pPr>
+      <w:r>
+        <w:lastRenderedPageBreak/>
+        <w:t xml:space="preserve">ChatGPT </w:t>
+      </w:r>
+      <w:r>
+        <w:t>prompts</w:t>
+      </w:r>
+    </w:p>
+    <w:p>
+      <w:pPr>
+        <w:rPr>
+          <w:rFonts w:asciiTheme="majorHAnsi" w:eastAsiaTheme="majorEastAsia" w:hAnsiTheme="majorHAnsi" w:cstheme="majorBidi"/>
+          <w:color w:val="2F5496" w:themeColor="accent1" w:themeShade="BF"/>
+          <w:sz w:val="26"/>
+          <w:szCs w:val="26"/>
+        </w:rPr>
+      </w:pPr>
+      <w:r>
+        <w:rPr>
+          <w:rFonts w:asciiTheme="majorHAnsi" w:eastAsiaTheme="majorEastAsia" w:hAnsiTheme="majorHAnsi" w:cstheme="majorBidi"/>
+          <w:color w:val="2F5496" w:themeColor="accent1" w:themeShade="BF"/>
+          <w:sz w:val="26"/>
+          <w:szCs w:val="26"/>
+        </w:rPr>
+        <w:t>Given this dataset, w</w:t>
+      </w:r>
+      <w:r>
+        <w:rPr>
+          <w:rFonts w:asciiTheme="majorHAnsi" w:eastAsiaTheme="majorEastAsia" w:hAnsiTheme="majorHAnsi" w:cstheme="majorBidi"/>
+          <w:color w:val="2F5496" w:themeColor="accent1" w:themeShade="BF"/>
+          <w:sz w:val="26"/>
+          <w:szCs w:val="26"/>
+        </w:rPr>
+        <w:t>hat models should I consider and why?</w:t>
+      </w:r>
+    </w:p>
+    <w:p>
+      <w:r>
+        <w:t>Based on the given dataset, it appears that you are working with a time series data, where you want to predict the demand in kW based on the datetime, relative humidity and temperature.</w:t>
+      </w:r>
+    </w:p>
+    <w:p>
+      <w:r>
+        <w:t>Here are some models that you can consider for this problem:</w:t>
+      </w:r>
+    </w:p>
+    <w:p>
+      <w:r>
+        <w:t>1. ARIMA (AutoRegressive Integrated Moving Average): ARIMA is a popular model for time series forecasting. It takes into account the past values of the dependent variable, and predicts the future values based on that. It can handle trends and seasonality in the data.</w:t>
+      </w:r>
+    </w:p>
+    <w:p>
+      <w:r>
+        <w:t>2. SARIMAX (Seasonal AutoRegressive Integrated Moving-Average with eXogenous regressors): SARIMAX is an extension of ARIMA that can also handle seasonal patterns in the data. In addition to the past values of the dependent variable, it also takes into account the past values of the exogenous variables (in this case, relative humidity and temperature).</w:t>
+      </w:r>
+    </w:p>
+    <w:p>
+      <w:r>
+        <w:t>3. Prophet: Prophet is a time series forecasting model developed by Facebook. It is based on a decomposable time series model with three main components: trend, seasonality, and holidays. It can handle missing data and outliers in the data, and also incorporates the effects of external regressors.</w:t>
+      </w:r>
+    </w:p>
+    <w:p>
+      <w:r>
+        <w:t>4. LSTM (Long Short-Term Memory): LSTM is a type of neural network that can handle sequential data like time series. It is particularly good at capturing long-term dependencies in the data. LSTM can be used for both regression and classification tasks.</w:t>
+      </w:r>
+    </w:p>
+    <w:p>
+      <w:r>
+        <w:t>5. XGBoost (Extreme Gradient Boosting): XGBoost is a popular machine learning model that can handle both regression and classification problems. It is based on gradient boosting and uses decision trees as base learners. It can handle missing data and is known for its high accuracy and speed.</w:t>
+      </w:r>
+    </w:p>
+    <w:p>
+      <w:r>
+        <w:t>The choice of the model will depend on various factors such as the size of the dataset, the number of features, and the nature of the data. You may try multiple models and compare their performance based on some evaluation metrics such as mean squared error (MSE), root mean squared error (RMSE), mean absolute error (MAE), and R-squared score.</w:t>
+      </w:r>
+    </w:p>
+    <w:p>
+      <w:pPr>
+        <w:rPr>
+          <w:rFonts w:asciiTheme="majorHAnsi" w:eastAsiaTheme="majorEastAsia" w:hAnsiTheme="majorHAnsi" w:cstheme="majorBidi"/>
+          <w:color w:val="2F5496" w:themeColor="accent1" w:themeShade="BF"/>
+          <w:sz w:val="26"/>
+          <w:szCs w:val="26"/>
+        </w:rPr>
+      </w:pPr>
+      <w:r>
+        <w:rPr>
+          <w:rFonts w:asciiTheme="majorHAnsi" w:eastAsiaTheme="majorEastAsia" w:hAnsiTheme="majorHAnsi" w:cstheme="majorBidi"/>
+          <w:color w:val="2F5496" w:themeColor="accent1" w:themeShade="BF"/>
+          <w:sz w:val="26"/>
+          <w:szCs w:val="26"/>
+        </w:rPr>
+        <w:t>W</w:t>
+      </w:r>
+      <w:r>
+        <w:rPr>
+          <w:rFonts w:asciiTheme="majorHAnsi" w:eastAsiaTheme="majorEastAsia" w:hAnsiTheme="majorHAnsi" w:cstheme="majorBidi"/>
+          <w:color w:val="2F5496" w:themeColor="accent1" w:themeShade="BF"/>
+          <w:sz w:val="26"/>
+          <w:szCs w:val="26"/>
+        </w:rPr>
+        <w:t xml:space="preserve">hy should I use </w:t>
+      </w:r>
+      <w:r>
+        <w:rPr>
+          <w:rFonts w:asciiTheme="majorHAnsi" w:eastAsiaTheme="majorEastAsia" w:hAnsiTheme="majorHAnsi" w:cstheme="majorBidi"/>
+          <w:color w:val="2F5496" w:themeColor="accent1" w:themeShade="BF"/>
+          <w:sz w:val="26"/>
+          <w:szCs w:val="26"/>
+        </w:rPr>
+        <w:t>XGBoost?</w:t>
+      </w:r>
+    </w:p>
+    <w:p>
+      <w:r>
+        <w:t>You should consider using XGBoost because it is a powerful and highly flexible machine learning algorithm that is well-suited for a wide range of regression and classification problems, including time series forecasting. Here are some reasons why you might want to use XGBoost for your dataset:</w:t>
+      </w:r>
+    </w:p>
+    <w:p>
+      <w:r>
+        <w:t>1. High accuracy: XGBoost is known for its high accuracy and has been used to win many machine learning competitions. It uses an ensemble of decision trees and gradient boosting to iteratively improve the model's performance.</w:t>
+      </w:r>
+    </w:p>
+    <w:p>
+      <w:r>
+        <w:t>2. Handles missing data: XGBoost can handle missing data by automatically learning how to best impute missing values during training.</w:t>
+      </w:r>
+    </w:p>
+    <w:p>
+      <w:r>
+        <w:t>3. Feature importance: XGBoost provides an estimate of feature importance, which can help you identify which variables are most important in predicting the target variable.</w:t>
+      </w:r>
+    </w:p>
+    <w:p>
+      <w:r>
+        <w:t>4. Regularization: XGBoost includes regularization techniques to prevent overfitting, which can improve the model's generalization performance.</w:t>
+      </w:r>
+    </w:p>
+    <w:p>
+      <w:r>
+        <w:lastRenderedPageBreak/>
+        <w:t>5. Speed: XGBoost is designed to be computationally efficient, and can train models on large datasets in a relatively short amount of time.</w:t>
+      </w:r>
+    </w:p>
+    <w:p>
+      <w:r>
+        <w:t>Overall, XGBoost is a versatile algorithm that can handle a wide range of problems and is known for its high accuracy and speed. If you are working with a regression problem and want to try a powerful machine learning algorithm, then XGBoost could be a good choice for your dataset.</w:t>
+      </w:r>
+    </w:p>
+    <w:p>
+      <w:pPr>
+        <w:pStyle w:val="Kop1"/>
+      </w:pPr>
+      <w:r>
+        <w:t>XGboost</w:t>
+      </w:r>
+    </w:p>
+    <w:p>
+      <w:r>
+        <w:t xml:space="preserve">Uses Decision Tree Ensembles. </w:t>
+      </w:r>
+      <w:r>
+        <w:t>The tree ensemble model consists of a set of classification and regression trees (CART)</w:t>
+      </w:r>
+    </w:p>
+    <w:p/>
     <w:sectPr>
       <w:pgSz w:w="11906" w:h="16838"/>
       <w:pgMar w:top="1417" w:right="1417" w:bottom="1417" w:left="1417" w:header="708" w:footer="708" w:gutter="0"/>
@@ -343,7 +2512,7 @@
   <w:abstractNum w:abstractNumId="1" w15:restartNumberingAfterBreak="0">
     <w:nsid w:val="4A2658C6"/>
     <w:multiLevelType w:val="hybridMultilevel"/>
-    <w:tmpl w:val="7CF899B8"/>
+    <w:tmpl w:val="6474275A"/>
     <w:lvl w:ilvl="0" w:tplc="BC56D4E2">
       <w:numFmt w:val="bullet"/>
       <w:lvlText w:val=""/>
@@ -367,7 +2536,7 @@
         <w:rFonts w:ascii="Courier New" w:hAnsi="Courier New" w:cs="Courier New" w:hint="default"/>
       </w:rPr>
     </w:lvl>
-    <w:lvl w:ilvl="2" w:tplc="04130005" w:tentative="1">
+    <w:lvl w:ilvl="2" w:tplc="04130005">
       <w:start w:val="1"/>
       <w:numFmt w:val="bullet"/>
       <w:lvlText w:val=""/>
@@ -565,6 +2734,119 @@
       </w:rPr>
     </w:lvl>
   </w:abstractNum>
+  <w:abstractNum w:abstractNumId="3" w15:restartNumberingAfterBreak="0">
+    <w:nsid w:val="7FC87FB9"/>
+    <w:multiLevelType w:val="hybridMultilevel"/>
+    <w:tmpl w:val="3FEA751A"/>
+    <w:lvl w:ilvl="0" w:tplc="04130001">
+      <w:start w:val="1"/>
+      <w:numFmt w:val="bullet"/>
+      <w:lvlText w:val=""/>
+      <w:lvlJc w:val="left"/>
+      <w:pPr>
+        <w:ind w:left="720" w:hanging="360"/>
+      </w:pPr>
+      <w:rPr>
+        <w:rFonts w:ascii="Symbol" w:hAnsi="Symbol" w:hint="default"/>
+      </w:rPr>
+    </w:lvl>
+    <w:lvl w:ilvl="1" w:tplc="04130003" w:tentative="1">
+      <w:start w:val="1"/>
+      <w:numFmt w:val="bullet"/>
+      <w:lvlText w:val="o"/>
+      <w:lvlJc w:val="left"/>
+      <w:pPr>
+        <w:ind w:left="1440" w:hanging="360"/>
+      </w:pPr>
+      <w:rPr>
+        <w:rFonts w:ascii="Courier New" w:hAnsi="Courier New" w:cs="Courier New" w:hint="default"/>
+      </w:rPr>
+    </w:lvl>
+    <w:lvl w:ilvl="2" w:tplc="04130005" w:tentative="1">
+      <w:start w:val="1"/>
+      <w:numFmt w:val="bullet"/>
+      <w:lvlText w:val=""/>
+      <w:lvlJc w:val="left"/>
+      <w:pPr>
+        <w:ind w:left="2160" w:hanging="360"/>
+      </w:pPr>
+      <w:rPr>
+        <w:rFonts w:ascii="Wingdings" w:hAnsi="Wingdings" w:hint="default"/>
+      </w:rPr>
+    </w:lvl>
+    <w:lvl w:ilvl="3" w:tplc="04130001" w:tentative="1">
+      <w:start w:val="1"/>
+      <w:numFmt w:val="bullet"/>
+      <w:lvlText w:val=""/>
+      <w:lvlJc w:val="left"/>
+      <w:pPr>
+        <w:ind w:left="2880" w:hanging="360"/>
+      </w:pPr>
+      <w:rPr>
+        <w:rFonts w:ascii="Symbol" w:hAnsi="Symbol" w:hint="default"/>
+      </w:rPr>
+    </w:lvl>
+    <w:lvl w:ilvl="4" w:tplc="04130003" w:tentative="1">
+      <w:start w:val="1"/>
+      <w:numFmt w:val="bullet"/>
+      <w:lvlText w:val="o"/>
+      <w:lvlJc w:val="left"/>
+      <w:pPr>
+        <w:ind w:left="3600" w:hanging="360"/>
+      </w:pPr>
+      <w:rPr>
+        <w:rFonts w:ascii="Courier New" w:hAnsi="Courier New" w:cs="Courier New" w:hint="default"/>
+      </w:rPr>
+    </w:lvl>
+    <w:lvl w:ilvl="5" w:tplc="04130005" w:tentative="1">
+      <w:start w:val="1"/>
+      <w:numFmt w:val="bullet"/>
+      <w:lvlText w:val=""/>
+      <w:lvlJc w:val="left"/>
+      <w:pPr>
+        <w:ind w:left="4320" w:hanging="360"/>
+      </w:pPr>
+      <w:rPr>
+        <w:rFonts w:ascii="Wingdings" w:hAnsi="Wingdings" w:hint="default"/>
+      </w:rPr>
+    </w:lvl>
+    <w:lvl w:ilvl="6" w:tplc="04130001" w:tentative="1">
+      <w:start w:val="1"/>
+      <w:numFmt w:val="bullet"/>
+      <w:lvlText w:val=""/>
+      <w:lvlJc w:val="left"/>
+      <w:pPr>
+        <w:ind w:left="5040" w:hanging="360"/>
+      </w:pPr>
+      <w:rPr>
+        <w:rFonts w:ascii="Symbol" w:hAnsi="Symbol" w:hint="default"/>
+      </w:rPr>
+    </w:lvl>
+    <w:lvl w:ilvl="7" w:tplc="04130003" w:tentative="1">
+      <w:start w:val="1"/>
+      <w:numFmt w:val="bullet"/>
+      <w:lvlText w:val="o"/>
+      <w:lvlJc w:val="left"/>
+      <w:pPr>
+        <w:ind w:left="5760" w:hanging="360"/>
+      </w:pPr>
+      <w:rPr>
+        <w:rFonts w:ascii="Courier New" w:hAnsi="Courier New" w:cs="Courier New" w:hint="default"/>
+      </w:rPr>
+    </w:lvl>
+    <w:lvl w:ilvl="8" w:tplc="04130005" w:tentative="1">
+      <w:start w:val="1"/>
+      <w:numFmt w:val="bullet"/>
+      <w:lvlText w:val=""/>
+      <w:lvlJc w:val="left"/>
+      <w:pPr>
+        <w:ind w:left="6480" w:hanging="360"/>
+      </w:pPr>
+      <w:rPr>
+        <w:rFonts w:ascii="Wingdings" w:hAnsi="Wingdings" w:hint="default"/>
+      </w:rPr>
+    </w:lvl>
+  </w:abstractNum>
   <w:num w:numId="1" w16cid:durableId="835457277">
     <w:abstractNumId w:val="2"/>
   </w:num>
@@ -573,6 +2855,9 @@
   </w:num>
   <w:num w:numId="3" w16cid:durableId="6643706">
     <w:abstractNumId w:val="1"/>
+  </w:num>
+  <w:num w:numId="4" w16cid:durableId="1510868784">
+    <w:abstractNumId w:val="3"/>
   </w:num>
 </w:numbering>
 </file>
@@ -1157,6 +3442,116 @@
       <w:contextualSpacing/>
     </w:pPr>
   </w:style>
+  <w:style w:type="table" w:styleId="Lichtelijst">
+    <w:name w:val="Light List"/>
+    <w:basedOn w:val="Standaardtabel"/>
+    <w:uiPriority w:val="61"/>
+    <w:rsid w:val="003714A8"/>
+    <w:pPr>
+      <w:spacing w:after="0" w:line="240" w:lineRule="auto"/>
+    </w:pPr>
+    <w:rPr>
+      <w:rFonts w:eastAsiaTheme="minorEastAsia"/>
+      <w:kern w:val="0"/>
+      <w:lang w:eastAsia="nl-NL"/>
+      <w14:ligatures w14:val="none"/>
+    </w:rPr>
+    <w:tblPr>
+      <w:tblStyleRowBandSize w:val="1"/>
+      <w:tblStyleColBandSize w:val="1"/>
+      <w:tblBorders>
+        <w:top w:val="single" w:sz="8" w:space="0" w:color="000000" w:themeColor="text1"/>
+        <w:left w:val="single" w:sz="8" w:space="0" w:color="000000" w:themeColor="text1"/>
+        <w:bottom w:val="single" w:sz="8" w:space="0" w:color="000000" w:themeColor="text1"/>
+        <w:right w:val="single" w:sz="8" w:space="0" w:color="000000" w:themeColor="text1"/>
+      </w:tblBorders>
+    </w:tblPr>
+    <w:tblStylePr w:type="firstRow">
+      <w:pPr>
+        <w:spacing w:before="0" w:after="0" w:line="240" w:lineRule="auto"/>
+      </w:pPr>
+      <w:rPr>
+        <w:b/>
+        <w:bCs/>
+        <w:color w:val="FFFFFF" w:themeColor="background1"/>
+      </w:rPr>
+      <w:tblPr/>
+      <w:tcPr>
+        <w:shd w:val="clear" w:color="auto" w:fill="000000" w:themeFill="text1"/>
+      </w:tcPr>
+    </w:tblStylePr>
+    <w:tblStylePr w:type="lastRow">
+      <w:pPr>
+        <w:spacing w:before="0" w:after="0" w:line="240" w:lineRule="auto"/>
+      </w:pPr>
+      <w:rPr>
+        <w:b/>
+        <w:bCs/>
+      </w:rPr>
+      <w:tblPr/>
+      <w:tcPr>
+        <w:tcBorders>
+          <w:top w:val="double" w:sz="6" w:space="0" w:color="000000" w:themeColor="text1"/>
+          <w:left w:val="single" w:sz="8" w:space="0" w:color="000000" w:themeColor="text1"/>
+          <w:bottom w:val="single" w:sz="8" w:space="0" w:color="000000" w:themeColor="text1"/>
+          <w:right w:val="single" w:sz="8" w:space="0" w:color="000000" w:themeColor="text1"/>
+        </w:tcBorders>
+      </w:tcPr>
+    </w:tblStylePr>
+    <w:tblStylePr w:type="firstCol">
+      <w:rPr>
+        <w:b/>
+        <w:bCs/>
+      </w:rPr>
+    </w:tblStylePr>
+    <w:tblStylePr w:type="lastCol">
+      <w:rPr>
+        <w:b/>
+        <w:bCs/>
+      </w:rPr>
+    </w:tblStylePr>
+    <w:tblStylePr w:type="band1Vert">
+      <w:tblPr/>
+      <w:tcPr>
+        <w:tcBorders>
+          <w:top w:val="single" w:sz="8" w:space="0" w:color="000000" w:themeColor="text1"/>
+          <w:left w:val="single" w:sz="8" w:space="0" w:color="000000" w:themeColor="text1"/>
+          <w:bottom w:val="single" w:sz="8" w:space="0" w:color="000000" w:themeColor="text1"/>
+          <w:right w:val="single" w:sz="8" w:space="0" w:color="000000" w:themeColor="text1"/>
+        </w:tcBorders>
+      </w:tcPr>
+    </w:tblStylePr>
+    <w:tblStylePr w:type="band1Horz">
+      <w:tblPr/>
+      <w:tcPr>
+        <w:tcBorders>
+          <w:top w:val="single" w:sz="8" w:space="0" w:color="000000" w:themeColor="text1"/>
+          <w:left w:val="single" w:sz="8" w:space="0" w:color="000000" w:themeColor="text1"/>
+          <w:bottom w:val="single" w:sz="8" w:space="0" w:color="000000" w:themeColor="text1"/>
+          <w:right w:val="single" w:sz="8" w:space="0" w:color="000000" w:themeColor="text1"/>
+        </w:tcBorders>
+      </w:tcPr>
+    </w:tblStylePr>
+  </w:style>
+  <w:style w:type="table" w:styleId="Tabelraster">
+    <w:name w:val="Table Grid"/>
+    <w:basedOn w:val="Standaardtabel"/>
+    <w:uiPriority w:val="39"/>
+    <w:rsid w:val="00097ACD"/>
+    <w:pPr>
+      <w:spacing w:after="0" w:line="240" w:lineRule="auto"/>
+    </w:pPr>
+    <w:tblPr>
+      <w:tblBorders>
+        <w:top w:val="single" w:sz="4" w:space="0" w:color="auto"/>
+        <w:left w:val="single" w:sz="4" w:space="0" w:color="auto"/>
+        <w:bottom w:val="single" w:sz="4" w:space="0" w:color="auto"/>
+        <w:right w:val="single" w:sz="4" w:space="0" w:color="auto"/>
+        <w:insideH w:val="single" w:sz="4" w:space="0" w:color="auto"/>
+        <w:insideV w:val="single" w:sz="4" w:space="0" w:color="auto"/>
+      </w:tblBorders>
+    </w:tblPr>
+  </w:style>
 </w:styles>
 </file>
 

</xml_diff>

<commit_message>
Get load duration rounded to 10 minute intervals
</commit_message>
<xml_diff>
--- a/AML assignment 2 report.docx
+++ b/AML assignment 2 report.docx
@@ -46,7 +46,23 @@
         </w:numPr>
       </w:pPr>
       <w:r>
-        <w:t>all weight_uom values are in pounds (or NaN)</w:t>
+        <w:t xml:space="preserve">all </w:t>
+      </w:r>
+      <w:proofErr w:type="spellStart"/>
+      <w:r>
+        <w:t>weight_uom</w:t>
+      </w:r>
+      <w:proofErr w:type="spellEnd"/>
+      <w:r>
+        <w:t xml:space="preserve"> values are in pounds (or </w:t>
+      </w:r>
+      <w:proofErr w:type="spellStart"/>
+      <w:r>
+        <w:t>NaN</w:t>
+      </w:r>
+      <w:proofErr w:type="spellEnd"/>
+      <w:r>
+        <w:t>)</w:t>
       </w:r>
     </w:p>
     <w:p>
@@ -129,7 +145,15 @@
         <w:contextualSpacing/>
       </w:pPr>
       <w:r>
-        <w:t>Connect datetime of demand_kW with weather.</w:t>
+        <w:t xml:space="preserve">Connect datetime of </w:t>
+      </w:r>
+      <w:proofErr w:type="spellStart"/>
+      <w:r>
+        <w:t>demand_kW</w:t>
+      </w:r>
+      <w:proofErr w:type="spellEnd"/>
+      <w:r>
+        <w:t xml:space="preserve"> with weather.</w:t>
       </w:r>
     </w:p>
     <w:p>
@@ -227,7 +251,15 @@
         </w:numPr>
       </w:pPr>
       <w:r>
-        <w:t xml:space="preserve">I found that the datetime objects in column ‘datetime_local’ are not sorted in order. For some reason time goes back 1 hour at </w:t>
+        <w:t>I found that the datetime objects in column ‘</w:t>
+      </w:r>
+      <w:proofErr w:type="spellStart"/>
+      <w:r>
+        <w:t>datetime_local</w:t>
+      </w:r>
+      <w:proofErr w:type="spellEnd"/>
+      <w:r>
+        <w:t xml:space="preserve">’ are not sorted in order. For some reason time goes back 1 hour at </w:t>
       </w:r>
       <w:r>
         <w:t>2021-11-07 01:59:00</w:t>
@@ -235,9 +267,11 @@
       <w:r>
         <w:t xml:space="preserve"> (see table below). This influence the use of </w:t>
       </w:r>
+      <w:proofErr w:type="spellStart"/>
       <w:r>
         <w:t>pd.merge_asof</w:t>
       </w:r>
+      <w:proofErr w:type="spellEnd"/>
       <w:r>
         <w:t>() which I use to merge the weather with the demand, since not all demand datetimes are represented in the weather file and therefore, I pick the nearest weather.</w:t>
       </w:r>
@@ -266,17 +300,11 @@
           </w:tcPr>
           <w:p>
             <w:pPr>
-              <w:spacing w:after="0" w:line="240" w:lineRule="auto"/>
               <w:ind w:left="22"/>
               <w:rPr>
                 <w:rFonts w:ascii="Segoe UI" w:eastAsia="Times New Roman" w:hAnsi="Segoe UI" w:cs="Segoe UI"/>
-                <w:b/>
-                <w:bCs/>
-                <w:kern w:val="0"/>
-                <w:sz w:val="21"/>
-                <w:szCs w:val="21"/>
-                <w:lang w:eastAsia="nl-NL"/>
-                <w14:ligatures w14:val="none"/>
+                <w:sz w:val="21"/>
+                <w:szCs w:val="21"/>
               </w:rPr>
             </w:pPr>
           </w:p>
@@ -299,6 +327,7 @@
                 <w:lang w:val="nl-NL"/>
               </w:rPr>
             </w:pPr>
+            <w:proofErr w:type="spellStart"/>
             <w:r>
               <w:rPr>
                 <w:rFonts w:ascii="Segoe UI" w:eastAsia="Times New Roman" w:hAnsi="Segoe UI" w:cs="Segoe UI"/>
@@ -309,6 +338,7 @@
               </w:rPr>
               <w:t>datetime_local</w:t>
             </w:r>
+            <w:proofErr w:type="spellEnd"/>
           </w:p>
         </w:tc>
       </w:tr>
@@ -636,10 +666,31 @@
     <w:p/>
     <w:p>
       <w:r>
-        <w:t xml:space="preserve">After we connected df_demand with df_weather: </w:t>
-      </w:r>
-      <w:r>
-        <w:t>df_demand_train.describe()</w:t>
+        <w:t xml:space="preserve">After we connected </w:t>
+      </w:r>
+      <w:proofErr w:type="spellStart"/>
+      <w:r>
+        <w:t>df_demand</w:t>
+      </w:r>
+      <w:proofErr w:type="spellEnd"/>
+      <w:r>
+        <w:t xml:space="preserve"> with </w:t>
+      </w:r>
+      <w:proofErr w:type="spellStart"/>
+      <w:r>
+        <w:t>df_weather</w:t>
+      </w:r>
+      <w:proofErr w:type="spellEnd"/>
+      <w:r>
+        <w:t xml:space="preserve">: </w:t>
+      </w:r>
+      <w:proofErr w:type="spellStart"/>
+      <w:r>
+        <w:t>df_demand_train.describe</w:t>
+      </w:r>
+      <w:proofErr w:type="spellEnd"/>
+      <w:r>
+        <w:t>()</w:t>
       </w:r>
       <w:r>
         <w:t xml:space="preserve"> (see table below)</w:t>
@@ -657,7 +708,15 @@
         </w:numPr>
       </w:pPr>
       <w:r>
-        <w:t xml:space="preserve">We see that demand_kW ranges from +- 300 to 3300 (a quite wide range), but most points range between 1500-2500. Pretty close to the mean, so you could say data is clustered around the mean. </w:t>
+        <w:t xml:space="preserve">We see that </w:t>
+      </w:r>
+      <w:proofErr w:type="spellStart"/>
+      <w:r>
+        <w:t>demand_kW</w:t>
+      </w:r>
+      <w:proofErr w:type="spellEnd"/>
+      <w:r>
+        <w:t xml:space="preserve"> ranges from +- 300 to 3300 (a quite wide range), but most points range between 1500-2500. Pretty close to the mean, so you could say data is clustered around the mean. </w:t>
       </w:r>
     </w:p>
     <w:p>
@@ -779,6 +838,7 @@
                 <w:lang w:val="nl-NL"/>
               </w:rPr>
             </w:pPr>
+            <w:proofErr w:type="spellStart"/>
             <w:r>
               <w:rPr>
                 <w:rFonts w:ascii="Segoe UI" w:eastAsia="Times New Roman" w:hAnsi="Segoe UI" w:cs="Segoe UI"/>
@@ -789,6 +849,7 @@
               </w:rPr>
               <w:t>demand_kW</w:t>
             </w:r>
+            <w:proofErr w:type="spellEnd"/>
           </w:p>
         </w:tc>
         <w:tc>
@@ -808,6 +869,7 @@
                 <w:lang w:val="nl-NL"/>
               </w:rPr>
             </w:pPr>
+            <w:proofErr w:type="spellStart"/>
             <w:r>
               <w:rPr>
                 <w:rFonts w:ascii="Segoe UI" w:eastAsia="Times New Roman" w:hAnsi="Segoe UI" w:cs="Segoe UI"/>
@@ -818,6 +880,7 @@
               </w:rPr>
               <w:t>datetime</w:t>
             </w:r>
+            <w:proofErr w:type="spellEnd"/>
           </w:p>
         </w:tc>
         <w:tc>
@@ -837,6 +900,7 @@
                 <w:lang w:val="nl-NL"/>
               </w:rPr>
             </w:pPr>
+            <w:proofErr w:type="spellStart"/>
             <w:r>
               <w:rPr>
                 <w:rFonts w:ascii="Segoe UI" w:eastAsia="Times New Roman" w:hAnsi="Segoe UI" w:cs="Segoe UI"/>
@@ -845,8 +909,31 @@
                 <w:szCs w:val="21"/>
                 <w:lang w:val="nl-NL"/>
               </w:rPr>
-              <w:t>Relative Humidity</w:t>
-            </w:r>
+              <w:t>Relative</w:t>
+            </w:r>
+            <w:proofErr w:type="spellEnd"/>
+            <w:r>
+              <w:rPr>
+                <w:rFonts w:ascii="Segoe UI" w:eastAsia="Times New Roman" w:hAnsi="Segoe UI" w:cs="Segoe UI"/>
+                <w:color w:val="auto"/>
+                <w:sz w:val="21"/>
+                <w:szCs w:val="21"/>
+                <w:lang w:val="nl-NL"/>
+              </w:rPr>
+              <w:t xml:space="preserve"> </w:t>
+            </w:r>
+            <w:proofErr w:type="spellStart"/>
+            <w:r>
+              <w:rPr>
+                <w:rFonts w:ascii="Segoe UI" w:eastAsia="Times New Roman" w:hAnsi="Segoe UI" w:cs="Segoe UI"/>
+                <w:color w:val="auto"/>
+                <w:sz w:val="21"/>
+                <w:szCs w:val="21"/>
+                <w:lang w:val="nl-NL"/>
+              </w:rPr>
+              <w:t>Humidity</w:t>
+            </w:r>
+            <w:proofErr w:type="spellEnd"/>
           </w:p>
         </w:tc>
         <w:tc>
@@ -866,6 +953,7 @@
                 <w:lang w:val="nl-NL"/>
               </w:rPr>
             </w:pPr>
+            <w:proofErr w:type="spellStart"/>
             <w:r>
               <w:rPr>
                 <w:rFonts w:ascii="Segoe UI" w:eastAsia="Times New Roman" w:hAnsi="Segoe UI" w:cs="Segoe UI"/>
@@ -876,6 +964,7 @@
               </w:rPr>
               <w:t>Temperature</w:t>
             </w:r>
+            <w:proofErr w:type="spellEnd"/>
           </w:p>
         </w:tc>
       </w:tr>
@@ -904,6 +993,7 @@
                 <w:lang w:val="nl-NL"/>
               </w:rPr>
             </w:pPr>
+            <w:proofErr w:type="spellStart"/>
             <w:r>
               <w:rPr>
                 <w:rFonts w:ascii="Segoe UI" w:eastAsia="Times New Roman" w:hAnsi="Segoe UI" w:cs="Segoe UI"/>
@@ -913,6 +1003,7 @@
               </w:rPr>
               <w:t>count</w:t>
             </w:r>
+            <w:proofErr w:type="spellEnd"/>
           </w:p>
         </w:tc>
         <w:tc>
@@ -1058,6 +1149,7 @@
                 <w:lang w:val="nl-NL"/>
               </w:rPr>
             </w:pPr>
+            <w:proofErr w:type="spellStart"/>
             <w:r>
               <w:rPr>
                 <w:rFonts w:ascii="Segoe UI" w:eastAsia="Times New Roman" w:hAnsi="Segoe UI" w:cs="Segoe UI"/>
@@ -1067,6 +1159,7 @@
               </w:rPr>
               <w:t>mean</w:t>
             </w:r>
+            <w:proofErr w:type="spellEnd"/>
           </w:p>
         </w:tc>
         <w:tc>
@@ -1955,6 +2048,7 @@
                 <w:lang w:val="nl-NL"/>
               </w:rPr>
             </w:pPr>
+            <w:proofErr w:type="spellStart"/>
             <w:r>
               <w:rPr>
                 <w:rFonts w:ascii="Segoe UI" w:eastAsia="Times New Roman" w:hAnsi="Segoe UI" w:cs="Segoe UI"/>
@@ -1964,6 +2058,7 @@
               </w:rPr>
               <w:t>std</w:t>
             </w:r>
+            <w:proofErr w:type="spellEnd"/>
           </w:p>
         </w:tc>
         <w:tc>
@@ -2009,6 +2104,7 @@
                 <w:lang w:val="nl-NL"/>
               </w:rPr>
             </w:pPr>
+            <w:proofErr w:type="spellStart"/>
             <w:r>
               <w:rPr>
                 <w:rFonts w:ascii="Segoe UI" w:eastAsia="Times New Roman" w:hAnsi="Segoe UI" w:cs="Segoe UI"/>
@@ -2018,6 +2114,7 @@
               </w:rPr>
               <w:t>NaN</w:t>
             </w:r>
+            <w:proofErr w:type="spellEnd"/>
           </w:p>
         </w:tc>
         <w:tc>
@@ -2168,12 +2265,14 @@
       <w:r>
         <w:t xml:space="preserve">What if a datetime in </w:t>
       </w:r>
+      <w:proofErr w:type="spellStart"/>
       <w:r>
         <w:t>demand_</w:t>
       </w:r>
       <w:r>
         <w:t>valition</w:t>
       </w:r>
+      <w:proofErr w:type="spellEnd"/>
       <w:r>
         <w:t xml:space="preserve"> is not in weather.csv? Should we take the temperature of nearby datetime? Or perhaps last years temperature?</w:t>
       </w:r>
@@ -2202,16 +2301,223 @@
         <w:t xml:space="preserve">Do we drop the </w:t>
       </w:r>
     </w:p>
-    <w:p>
-      <w:pPr>
+    <w:p/>
+    <w:p>
+      <w:pPr>
+        <w:pStyle w:val="Kop1"/>
+      </w:pPr>
+      <w:r>
+        <w:t>Results</w:t>
+      </w:r>
+    </w:p>
+    <w:p>
+      <w:r>
+        <w:t xml:space="preserve">This sections describes the intermediate results of the </w:t>
+      </w:r>
+      <w:proofErr w:type="spellStart"/>
+      <w:r>
+        <w:t>XGBoost</w:t>
+      </w:r>
+      <w:proofErr w:type="spellEnd"/>
+      <w:r>
+        <w:t xml:space="preserve"> classifier for a given set of data. The training dataset is split into 80% training and 20% validation data.</w:t>
+      </w:r>
+    </w:p>
+    <w:p>
+      <w:pPr>
+        <w:pStyle w:val="Lijstalinea"/>
+        <w:numPr>
+          <w:ilvl w:val="0"/>
+          <w:numId w:val="5"/>
+        </w:numPr>
+        <w:ind w:left="709"/>
+      </w:pPr>
+      <w:r>
+        <w:t>Temperature and relative humidity:</w:t>
+      </w:r>
+    </w:p>
+    <w:p>
+      <w:pPr>
+        <w:pStyle w:val="Lijstalinea"/>
+        <w:numPr>
+          <w:ilvl w:val="1"/>
+          <w:numId w:val="5"/>
+        </w:numPr>
+        <w:ind w:left="1560"/>
+      </w:pPr>
+      <w:r>
+        <w:t>Validation</w:t>
+      </w:r>
+      <w:r>
+        <w:t xml:space="preserve"> statistics:</w:t>
+      </w:r>
+    </w:p>
+    <w:p>
+      <w:pPr>
+        <w:pStyle w:val="Lijstalinea"/>
+        <w:numPr>
+          <w:ilvl w:val="2"/>
+          <w:numId w:val="5"/>
+        </w:numPr>
+        <w:ind w:left="2410"/>
         <w:rPr>
-          <w:rFonts w:asciiTheme="majorHAnsi" w:eastAsiaTheme="majorEastAsia" w:hAnsiTheme="majorHAnsi" w:cstheme="majorBidi"/>
-          <w:color w:val="2F5496" w:themeColor="accent1" w:themeShade="BF"/>
-          <w:sz w:val="36"/>
-          <w:szCs w:val="36"/>
+          <w:lang w:val="nl-NL"/>
         </w:rPr>
       </w:pPr>
       <w:r>
+        <w:rPr>
+          <w:lang w:val="nl-NL"/>
+        </w:rPr>
+        <w:t>MSE: 85151.657</w:t>
+      </w:r>
+    </w:p>
+    <w:p>
+      <w:pPr>
+        <w:pStyle w:val="Lijstalinea"/>
+        <w:numPr>
+          <w:ilvl w:val="2"/>
+          <w:numId w:val="5"/>
+        </w:numPr>
+        <w:ind w:left="2410"/>
+        <w:rPr>
+          <w:lang w:val="nl-NL"/>
+        </w:rPr>
+      </w:pPr>
+      <w:proofErr w:type="spellStart"/>
+      <w:r>
+        <w:rPr>
+          <w:lang w:val="nl-NL"/>
+        </w:rPr>
+        <w:t>RootMSE</w:t>
+      </w:r>
+      <w:proofErr w:type="spellEnd"/>
+      <w:r>
+        <w:rPr>
+          <w:lang w:val="nl-NL"/>
+        </w:rPr>
+        <w:t>: 291.807</w:t>
+      </w:r>
+    </w:p>
+    <w:p>
+      <w:pPr>
+        <w:pStyle w:val="Lijstalinea"/>
+        <w:numPr>
+          <w:ilvl w:val="2"/>
+          <w:numId w:val="5"/>
+        </w:numPr>
+        <w:ind w:left="2410"/>
+        <w:rPr>
+          <w:lang w:val="nl-NL"/>
+        </w:rPr>
+      </w:pPr>
+      <w:proofErr w:type="spellStart"/>
+      <w:r>
+        <w:rPr>
+          <w:lang w:val="nl-NL"/>
+        </w:rPr>
+        <w:t>Mean</w:t>
+      </w:r>
+      <w:proofErr w:type="spellEnd"/>
+      <w:r>
+        <w:rPr>
+          <w:lang w:val="nl-NL"/>
+        </w:rPr>
+        <w:t xml:space="preserve"> </w:t>
+      </w:r>
+      <w:proofErr w:type="spellStart"/>
+      <w:r>
+        <w:rPr>
+          <w:lang w:val="nl-NL"/>
+        </w:rPr>
+        <w:t>value</w:t>
+      </w:r>
+      <w:proofErr w:type="spellEnd"/>
+      <w:r>
+        <w:rPr>
+          <w:lang w:val="nl-NL"/>
+        </w:rPr>
+        <w:t xml:space="preserve"> </w:t>
+      </w:r>
+      <w:proofErr w:type="spellStart"/>
+      <w:r>
+        <w:rPr>
+          <w:lang w:val="nl-NL"/>
+        </w:rPr>
+        <w:t>y_test</w:t>
+      </w:r>
+      <w:proofErr w:type="spellEnd"/>
+      <w:r>
+        <w:rPr>
+          <w:lang w:val="nl-NL"/>
+        </w:rPr>
+        <w:t>: 2405.976</w:t>
+      </w:r>
+    </w:p>
+    <w:p>
+      <w:pPr>
+        <w:pStyle w:val="Lijstalinea"/>
+        <w:numPr>
+          <w:ilvl w:val="2"/>
+          <w:numId w:val="5"/>
+        </w:numPr>
+        <w:ind w:left="2410"/>
+      </w:pPr>
+      <w:proofErr w:type="spellStart"/>
+      <w:r>
+        <w:rPr>
+          <w:lang w:val="nl-NL"/>
+        </w:rPr>
+        <w:t>RelRootMSE</w:t>
+      </w:r>
+      <w:proofErr w:type="spellEnd"/>
+      <w:r>
+        <w:rPr>
+          <w:lang w:val="nl-NL"/>
+        </w:rPr>
+        <w:t>: 0.1212 == 12.1%</w:t>
+      </w:r>
+      <w:r>
+        <w:rPr>
+          <w:lang w:val="nl-NL"/>
+        </w:rPr>
+        <w:t xml:space="preserve"> (good</w:t>
+      </w:r>
+      <w:r>
+        <w:rPr>
+          <w:lang w:val="nl-NL"/>
+        </w:rPr>
+        <w:t>)</w:t>
+      </w:r>
+    </w:p>
+    <w:p>
+      <w:pPr>
+        <w:pStyle w:val="Lijstalinea"/>
+        <w:numPr>
+          <w:ilvl w:val="1"/>
+          <w:numId w:val="5"/>
+        </w:numPr>
+        <w:ind w:left="1560"/>
+      </w:pPr>
+      <w:r>
+        <w:t xml:space="preserve">12.1% Relative Root Mean Squared Error is a decent score for such a </w:t>
+      </w:r>
+      <w:r>
+        <w:t>small set of features, but could be improved.</w:t>
+      </w:r>
+    </w:p>
+    <w:p>
+      <w:pPr>
+        <w:pStyle w:val="Lijstalinea"/>
+        <w:numPr>
+          <w:ilvl w:val="0"/>
+          <w:numId w:val="5"/>
+        </w:numPr>
+        <w:ind w:left="709"/>
+      </w:pPr>
+      <w:r>
+        <w:t xml:space="preserve">Temperature, relative humidity and </w:t>
+      </w:r>
+      <w:r>
         <w:br w:type="page"/>
       </w:r>
     </w:p>
@@ -2219,9 +2525,14 @@
       <w:pPr>
         <w:pStyle w:val="Kop1"/>
       </w:pPr>
+      <w:proofErr w:type="spellStart"/>
       <w:r>
         <w:lastRenderedPageBreak/>
-        <w:t xml:space="preserve">ChatGPT </w:t>
+        <w:t>ChatGPT</w:t>
+      </w:r>
+      <w:proofErr w:type="spellEnd"/>
+      <w:r>
+        <w:t xml:space="preserve"> </w:t>
       </w:r>
       <w:r>
         <w:t>prompts</w:t>
@@ -2267,12 +2578,36 @@
     </w:p>
     <w:p>
       <w:r>
-        <w:t>1. ARIMA (AutoRegressive Integrated Moving Average): ARIMA is a popular model for time series forecasting. It takes into account the past values of the dependent variable, and predicts the future values based on that. It can handle trends and seasonality in the data.</w:t>
-      </w:r>
-    </w:p>
-    <w:p>
-      <w:r>
-        <w:t>2. SARIMAX (Seasonal AutoRegressive Integrated Moving-Average with eXogenous regressors): SARIMAX is an extension of ARIMA that can also handle seasonal patterns in the data. In addition to the past values of the dependent variable, it also takes into account the past values of the exogenous variables (in this case, relative humidity and temperature).</w:t>
+        <w:t>1. ARIMA (</w:t>
+      </w:r>
+      <w:proofErr w:type="spellStart"/>
+      <w:r>
+        <w:t>AutoRegressive</w:t>
+      </w:r>
+      <w:proofErr w:type="spellEnd"/>
+      <w:r>
+        <w:t xml:space="preserve"> Integrated Moving Average): ARIMA is a popular model for time series forecasting. It takes into account the past values of the dependent variable, and predicts the future values based on that. It can handle trends and seasonality in the data.</w:t>
+      </w:r>
+    </w:p>
+    <w:p>
+      <w:r>
+        <w:t xml:space="preserve">2. SARIMAX (Seasonal </w:t>
+      </w:r>
+      <w:proofErr w:type="spellStart"/>
+      <w:r>
+        <w:t>AutoRegressive</w:t>
+      </w:r>
+      <w:proofErr w:type="spellEnd"/>
+      <w:r>
+        <w:t xml:space="preserve"> Integrated Moving-Average with </w:t>
+      </w:r>
+      <w:proofErr w:type="spellStart"/>
+      <w:r>
+        <w:t>eXogenous</w:t>
+      </w:r>
+      <w:proofErr w:type="spellEnd"/>
+      <w:r>
+        <w:t xml:space="preserve"> regressors): SARIMAX is an extension of ARIMA that can also handle seasonal patterns in the data. In addition to the past values of the dependent variable, it also takes into account the past values of the exogenous variables (in this case, relative humidity and temperature).</w:t>
       </w:r>
     </w:p>
     <w:p>
@@ -2287,7 +2622,23 @@
     </w:p>
     <w:p>
       <w:r>
-        <w:t>5. XGBoost (Extreme Gradient Boosting): XGBoost is a popular machine learning model that can handle both regression and classification problems. It is based on gradient boosting and uses decision trees as base learners. It can handle missing data and is known for its high accuracy and speed.</w:t>
+        <w:t xml:space="preserve">5. </w:t>
+      </w:r>
+      <w:proofErr w:type="spellStart"/>
+      <w:r>
+        <w:t>XGBoost</w:t>
+      </w:r>
+      <w:proofErr w:type="spellEnd"/>
+      <w:r>
+        <w:t xml:space="preserve"> (Extreme Gradient Boosting): </w:t>
+      </w:r>
+      <w:proofErr w:type="spellStart"/>
+      <w:r>
+        <w:t>XGBoost</w:t>
+      </w:r>
+      <w:proofErr w:type="spellEnd"/>
+      <w:r>
+        <w:t xml:space="preserve"> is a popular machine learning model that can handle both regression and classification problems. It is based on gradient boosting and uses decision trees as base learners. It can handle missing data and is known for its high accuracy and speed.</w:t>
       </w:r>
     </w:p>
     <w:p>
@@ -2322,6 +2673,7 @@
         </w:rPr>
         <w:t xml:space="preserve">hy should I use </w:t>
       </w:r>
+      <w:proofErr w:type="spellStart"/>
       <w:r>
         <w:rPr>
           <w:rFonts w:asciiTheme="majorHAnsi" w:eastAsiaTheme="majorEastAsia" w:hAnsiTheme="majorHAnsi" w:cstheme="majorBidi"/>
@@ -2329,52 +2681,136 @@
           <w:sz w:val="26"/>
           <w:szCs w:val="26"/>
         </w:rPr>
-        <w:t>XGBoost?</w:t>
-      </w:r>
-    </w:p>
-    <w:p>
-      <w:r>
-        <w:t>You should consider using XGBoost because it is a powerful and highly flexible machine learning algorithm that is well-suited for a wide range of regression and classification problems, including time series forecasting. Here are some reasons why you might want to use XGBoost for your dataset:</w:t>
-      </w:r>
-    </w:p>
-    <w:p>
-      <w:r>
-        <w:t>1. High accuracy: XGBoost is known for its high accuracy and has been used to win many machine learning competitions. It uses an ensemble of decision trees and gradient boosting to iteratively improve the model's performance.</w:t>
-      </w:r>
-    </w:p>
-    <w:p>
-      <w:r>
-        <w:t>2. Handles missing data: XGBoost can handle missing data by automatically learning how to best impute missing values during training.</w:t>
-      </w:r>
-    </w:p>
-    <w:p>
-      <w:r>
-        <w:t>3. Feature importance: XGBoost provides an estimate of feature importance, which can help you identify which variables are most important in predicting the target variable.</w:t>
-      </w:r>
-    </w:p>
-    <w:p>
-      <w:r>
-        <w:t>4. Regularization: XGBoost includes regularization techniques to prevent overfitting, which can improve the model's generalization performance.</w:t>
+        <w:t>XGBoost</w:t>
+      </w:r>
+      <w:proofErr w:type="spellEnd"/>
+      <w:r>
+        <w:rPr>
+          <w:rFonts w:asciiTheme="majorHAnsi" w:eastAsiaTheme="majorEastAsia" w:hAnsiTheme="majorHAnsi" w:cstheme="majorBidi"/>
+          <w:color w:val="2F5496" w:themeColor="accent1" w:themeShade="BF"/>
+          <w:sz w:val="26"/>
+          <w:szCs w:val="26"/>
+        </w:rPr>
+        <w:t>?</w:t>
+      </w:r>
+    </w:p>
+    <w:p>
+      <w:r>
+        <w:t xml:space="preserve">You should consider using </w:t>
+      </w:r>
+      <w:proofErr w:type="spellStart"/>
+      <w:r>
+        <w:t>XGBoost</w:t>
+      </w:r>
+      <w:proofErr w:type="spellEnd"/>
+      <w:r>
+        <w:t xml:space="preserve"> because it is a powerful and highly flexible machine learning algorithm that is well-suited for a wide range of regression and classification problems, including time series forecasting. Here are some reasons why you might want to use </w:t>
+      </w:r>
+      <w:proofErr w:type="spellStart"/>
+      <w:r>
+        <w:t>XGBoost</w:t>
+      </w:r>
+      <w:proofErr w:type="spellEnd"/>
+      <w:r>
+        <w:t xml:space="preserve"> for your dataset:</w:t>
+      </w:r>
+    </w:p>
+    <w:p>
+      <w:r>
+        <w:t xml:space="preserve">1. High accuracy: </w:t>
+      </w:r>
+      <w:proofErr w:type="spellStart"/>
+      <w:r>
+        <w:t>XGBoost</w:t>
+      </w:r>
+      <w:proofErr w:type="spellEnd"/>
+      <w:r>
+        <w:t xml:space="preserve"> is known for its high accuracy and has been used to win many machine learning competitions. It uses an ensemble of decision trees and gradient boosting to iteratively improve the model's performance.</w:t>
+      </w:r>
+    </w:p>
+    <w:p>
+      <w:r>
+        <w:t xml:space="preserve">2. Handles missing data: </w:t>
+      </w:r>
+      <w:proofErr w:type="spellStart"/>
+      <w:r>
+        <w:t>XGBoost</w:t>
+      </w:r>
+      <w:proofErr w:type="spellEnd"/>
+      <w:r>
+        <w:t xml:space="preserve"> can handle missing data by automatically learning how to best impute missing values during training.</w:t>
+      </w:r>
+    </w:p>
+    <w:p>
+      <w:r>
+        <w:t xml:space="preserve">3. Feature importance: </w:t>
+      </w:r>
+      <w:proofErr w:type="spellStart"/>
+      <w:r>
+        <w:t>XGBoost</w:t>
+      </w:r>
+      <w:proofErr w:type="spellEnd"/>
+      <w:r>
+        <w:t xml:space="preserve"> provides an estimate of feature importance, which can help you identify which variables are most important in predicting the target variable.</w:t>
+      </w:r>
+    </w:p>
+    <w:p>
+      <w:r>
+        <w:t xml:space="preserve">4. Regularization: </w:t>
+      </w:r>
+      <w:proofErr w:type="spellStart"/>
+      <w:r>
+        <w:t>XGBoost</w:t>
+      </w:r>
+      <w:proofErr w:type="spellEnd"/>
+      <w:r>
+        <w:t xml:space="preserve"> includes regularization techniques to prevent overfitting, which can improve the model's generalization performance.</w:t>
       </w:r>
     </w:p>
     <w:p>
       <w:r>
         <w:lastRenderedPageBreak/>
-        <w:t>5. Speed: XGBoost is designed to be computationally efficient, and can train models on large datasets in a relatively short amount of time.</w:t>
-      </w:r>
-    </w:p>
-    <w:p>
-      <w:r>
-        <w:t>Overall, XGBoost is a versatile algorithm that can handle a wide range of problems and is known for its high accuracy and speed. If you are working with a regression problem and want to try a powerful machine learning algorithm, then XGBoost could be a good choice for your dataset.</w:t>
+        <w:t xml:space="preserve">5. Speed: </w:t>
+      </w:r>
+      <w:proofErr w:type="spellStart"/>
+      <w:r>
+        <w:t>XGBoost</w:t>
+      </w:r>
+      <w:proofErr w:type="spellEnd"/>
+      <w:r>
+        <w:t xml:space="preserve"> is designed to be computationally efficient, and can train models on large datasets in a relatively short amount of time.</w:t>
+      </w:r>
+    </w:p>
+    <w:p>
+      <w:r>
+        <w:t xml:space="preserve">Overall, </w:t>
+      </w:r>
+      <w:proofErr w:type="spellStart"/>
+      <w:r>
+        <w:t>XGBoost</w:t>
+      </w:r>
+      <w:proofErr w:type="spellEnd"/>
+      <w:r>
+        <w:t xml:space="preserve"> is a versatile algorithm that can handle a wide range of problems and is known for its high accuracy and speed. If you are working with a regression problem and want to try a powerful machine learning algorithm, then </w:t>
+      </w:r>
+      <w:proofErr w:type="spellStart"/>
+      <w:r>
+        <w:t>XGBoost</w:t>
+      </w:r>
+      <w:proofErr w:type="spellEnd"/>
+      <w:r>
+        <w:t xml:space="preserve"> could be a good choice for your dataset.</w:t>
       </w:r>
     </w:p>
     <w:p>
       <w:pPr>
         <w:pStyle w:val="Kop1"/>
       </w:pPr>
+      <w:proofErr w:type="spellStart"/>
       <w:r>
         <w:t>XGboost</w:t>
       </w:r>
+      <w:proofErr w:type="spellEnd"/>
     </w:p>
     <w:p>
       <w:r>
@@ -2510,6 +2946,92 @@
     </w:lvl>
   </w:abstractNum>
   <w:abstractNum w:abstractNumId="1" w15:restartNumberingAfterBreak="0">
+    <w:nsid w:val="381000FB"/>
+    <w:multiLevelType w:val="hybridMultilevel"/>
+    <w:tmpl w:val="B134BC0C"/>
+    <w:lvl w:ilvl="0" w:tplc="0413000F">
+      <w:start w:val="1"/>
+      <w:numFmt w:val="decimal"/>
+      <w:lvlText w:val="%1."/>
+      <w:lvlJc w:val="left"/>
+      <w:pPr>
+        <w:ind w:left="3600" w:hanging="360"/>
+      </w:pPr>
+    </w:lvl>
+    <w:lvl w:ilvl="1" w:tplc="04130019">
+      <w:start w:val="1"/>
+      <w:numFmt w:val="lowerLetter"/>
+      <w:lvlText w:val="%2."/>
+      <w:lvlJc w:val="left"/>
+      <w:pPr>
+        <w:ind w:left="4320" w:hanging="360"/>
+      </w:pPr>
+    </w:lvl>
+    <w:lvl w:ilvl="2" w:tplc="0413001B">
+      <w:start w:val="1"/>
+      <w:numFmt w:val="lowerRoman"/>
+      <w:lvlText w:val="%3."/>
+      <w:lvlJc w:val="right"/>
+      <w:pPr>
+        <w:ind w:left="5040" w:hanging="180"/>
+      </w:pPr>
+    </w:lvl>
+    <w:lvl w:ilvl="3" w:tplc="0413000F" w:tentative="1">
+      <w:start w:val="1"/>
+      <w:numFmt w:val="decimal"/>
+      <w:lvlText w:val="%4."/>
+      <w:lvlJc w:val="left"/>
+      <w:pPr>
+        <w:ind w:left="5760" w:hanging="360"/>
+      </w:pPr>
+    </w:lvl>
+    <w:lvl w:ilvl="4" w:tplc="04130019" w:tentative="1">
+      <w:start w:val="1"/>
+      <w:numFmt w:val="lowerLetter"/>
+      <w:lvlText w:val="%5."/>
+      <w:lvlJc w:val="left"/>
+      <w:pPr>
+        <w:ind w:left="6480" w:hanging="360"/>
+      </w:pPr>
+    </w:lvl>
+    <w:lvl w:ilvl="5" w:tplc="0413001B" w:tentative="1">
+      <w:start w:val="1"/>
+      <w:numFmt w:val="lowerRoman"/>
+      <w:lvlText w:val="%6."/>
+      <w:lvlJc w:val="right"/>
+      <w:pPr>
+        <w:ind w:left="7200" w:hanging="180"/>
+      </w:pPr>
+    </w:lvl>
+    <w:lvl w:ilvl="6" w:tplc="0413000F" w:tentative="1">
+      <w:start w:val="1"/>
+      <w:numFmt w:val="decimal"/>
+      <w:lvlText w:val="%7."/>
+      <w:lvlJc w:val="left"/>
+      <w:pPr>
+        <w:ind w:left="7920" w:hanging="360"/>
+      </w:pPr>
+    </w:lvl>
+    <w:lvl w:ilvl="7" w:tplc="04130019" w:tentative="1">
+      <w:start w:val="1"/>
+      <w:numFmt w:val="lowerLetter"/>
+      <w:lvlText w:val="%8."/>
+      <w:lvlJc w:val="left"/>
+      <w:pPr>
+        <w:ind w:left="8640" w:hanging="360"/>
+      </w:pPr>
+    </w:lvl>
+    <w:lvl w:ilvl="8" w:tplc="0413001B" w:tentative="1">
+      <w:start w:val="1"/>
+      <w:numFmt w:val="lowerRoman"/>
+      <w:lvlText w:val="%9."/>
+      <w:lvlJc w:val="right"/>
+      <w:pPr>
+        <w:ind w:left="9360" w:hanging="180"/>
+      </w:pPr>
+    </w:lvl>
+  </w:abstractNum>
+  <w:abstractNum w:abstractNumId="2" w15:restartNumberingAfterBreak="0">
     <w:nsid w:val="4A2658C6"/>
     <w:multiLevelType w:val="hybridMultilevel"/>
     <w:tmpl w:val="6474275A"/>
@@ -2621,7 +3143,7 @@
       </w:rPr>
     </w:lvl>
   </w:abstractNum>
-  <w:abstractNum w:abstractNumId="2" w15:restartNumberingAfterBreak="0">
+  <w:abstractNum w:abstractNumId="3" w15:restartNumberingAfterBreak="0">
     <w:nsid w:val="6563499B"/>
     <w:multiLevelType w:val="hybridMultilevel"/>
     <w:tmpl w:val="031226FA"/>
@@ -2734,7 +3256,7 @@
       </w:rPr>
     </w:lvl>
   </w:abstractNum>
-  <w:abstractNum w:abstractNumId="3" w15:restartNumberingAfterBreak="0">
+  <w:abstractNum w:abstractNumId="4" w15:restartNumberingAfterBreak="0">
     <w:nsid w:val="7FC87FB9"/>
     <w:multiLevelType w:val="hybridMultilevel"/>
     <w:tmpl w:val="3FEA751A"/>
@@ -2848,16 +3370,19 @@
     </w:lvl>
   </w:abstractNum>
   <w:num w:numId="1" w16cid:durableId="835457277">
-    <w:abstractNumId w:val="2"/>
+    <w:abstractNumId w:val="3"/>
   </w:num>
   <w:num w:numId="2" w16cid:durableId="745032300">
     <w:abstractNumId w:val="0"/>
   </w:num>
   <w:num w:numId="3" w16cid:durableId="6643706">
-    <w:abstractNumId w:val="1"/>
+    <w:abstractNumId w:val="2"/>
   </w:num>
   <w:num w:numId="4" w16cid:durableId="1510868784">
-    <w:abstractNumId w:val="3"/>
+    <w:abstractNumId w:val="4"/>
+  </w:num>
+  <w:num w:numId="5" w16cid:durableId="68044181">
+    <w:abstractNumId w:val="1"/>
   </w:num>
 </w:numbering>
 </file>
@@ -3312,7 +3837,6 @@
   <w:style w:type="character" w:default="1" w:styleId="Standaardalinea-lettertype">
     <w:name w:val="Default Paragraph Font"/>
     <w:uiPriority w:val="1"/>
-    <w:semiHidden/>
     <w:unhideWhenUsed/>
   </w:style>
   <w:style w:type="table" w:default="1" w:styleId="Standaardtabel">

</xml_diff>